<commit_message>
TANMAY: Update Solution to Q3
</commit_message>
<xml_diff>
--- a/HW01/Tanmay/Q3.docx
+++ b/HW01/Tanmay/Q3.docx
@@ -65,6 +65,42 @@
           <w:szCs w:val="21"/>
           <w14:ligatures w14:val="none"/>
         </w:rPr>
+        <w:t xml:space="preserve">close </w:t>
+      </w:r>
+      <w:r>
+        <w:rPr>
+          <w:rFonts w:ascii="Consolas" w:eastAsia="Times New Roman" w:hAnsi="Consolas" w:cs="Times New Roman"/>
+          <w:color w:val="A709F5"/>
+          <w:kern w:val="0"/>
+          <w:sz w:val="21"/>
+          <w:szCs w:val="21"/>
+          <w14:ligatures w14:val="none"/>
+        </w:rPr>
+        <w:t>all</w:t>
+      </w:r>
+    </w:p>
+    <w:p>
+      <w:pPr>
+        <w:shd w:val="clear" w:color="auto" w:fill="F5F5F5"/>
+        <w:spacing w:after="0" w:line="270" w:lineRule="atLeast"/>
+        <w:rPr>
+          <w:rFonts w:ascii="Consolas" w:eastAsia="Times New Roman" w:hAnsi="Consolas" w:cs="Times New Roman"/>
+          <w:color w:val="212121"/>
+          <w:kern w:val="0"/>
+          <w:sz w:val="21"/>
+          <w:szCs w:val="21"/>
+          <w14:ligatures w14:val="none"/>
+        </w:rPr>
+      </w:pPr>
+      <w:r>
+        <w:rPr>
+          <w:rFonts w:ascii="Consolas" w:eastAsia="Times New Roman" w:hAnsi="Consolas" w:cs="Times New Roman"/>
+          <w:color w:val="212121"/>
+          <w:kern w:val="0"/>
+          <w:sz w:val="21"/>
+          <w:szCs w:val="21"/>
+          <w14:ligatures w14:val="none"/>
+        </w:rPr>
         <w:t>clear</w:t>
       </w:r>
     </w:p>
@@ -81,6 +117,7 @@
           <w14:ligatures w14:val="none"/>
         </w:rPr>
       </w:pPr>
+      <w:proofErr w:type="spellStart"/>
       <w:r>
         <w:rPr>
           <w:rFonts w:ascii="Consolas" w:eastAsia="Times New Roman" w:hAnsi="Consolas" w:cs="Times New Roman"/>
@@ -92,6 +129,7 @@
         </w:rPr>
         <w:t>clc</w:t>
       </w:r>
+      <w:proofErr w:type="spellEnd"/>
     </w:p>
     <w:p>
       <w:pPr>
@@ -287,83 +325,135 @@
           <w:szCs w:val="21"/>
           <w14:ligatures w14:val="none"/>
         </w:rPr>
-        <w:t>A1 = [-4, 1; 0, 2];</w:t>
-      </w:r>
-    </w:p>
-    <w:p>
-      <w:pPr>
-        <w:shd w:val="clear" w:color="auto" w:fill="F5F5F5"/>
-        <w:spacing w:after="0" w:line="270" w:lineRule="atLeast"/>
-        <w:rPr>
-          <w:rFonts w:ascii="Consolas" w:eastAsia="Times New Roman" w:hAnsi="Consolas" w:cs="Times New Roman"/>
-          <w:color w:val="212121"/>
-          <w:kern w:val="0"/>
-          <w:sz w:val="21"/>
-          <w:szCs w:val="21"/>
-          <w14:ligatures w14:val="none"/>
-        </w:rPr>
-      </w:pPr>
-      <w:r>
-        <w:rPr>
-          <w:rFonts w:ascii="Consolas" w:eastAsia="Times New Roman" w:hAnsi="Consolas" w:cs="Times New Roman"/>
-          <w:color w:val="212121"/>
-          <w:kern w:val="0"/>
-          <w:sz w:val="21"/>
-          <w:szCs w:val="21"/>
-          <w14:ligatures w14:val="none"/>
-        </w:rPr>
-        <w:t>B1 = [1; 0];</w:t>
-      </w:r>
-    </w:p>
-    <w:p>
-      <w:pPr>
-        <w:shd w:val="clear" w:color="auto" w:fill="F5F5F5"/>
-        <w:spacing w:after="0" w:line="270" w:lineRule="atLeast"/>
-        <w:rPr>
-          <w:rFonts w:ascii="Consolas" w:eastAsia="Times New Roman" w:hAnsi="Consolas" w:cs="Times New Roman"/>
-          <w:color w:val="212121"/>
-          <w:kern w:val="0"/>
-          <w:sz w:val="21"/>
-          <w:szCs w:val="21"/>
-          <w14:ligatures w14:val="none"/>
-        </w:rPr>
-      </w:pPr>
-      <w:r>
-        <w:rPr>
-          <w:rFonts w:ascii="Consolas" w:eastAsia="Times New Roman" w:hAnsi="Consolas" w:cs="Times New Roman"/>
-          <w:color w:val="212121"/>
-          <w:kern w:val="0"/>
-          <w:sz w:val="21"/>
-          <w:szCs w:val="21"/>
-          <w14:ligatures w14:val="none"/>
-        </w:rPr>
-        <w:t>A2 = [-3, 2; 4, 1];</w:t>
-      </w:r>
-    </w:p>
-    <w:p>
-      <w:pPr>
-        <w:shd w:val="clear" w:color="auto" w:fill="F5F5F5"/>
-        <w:spacing w:after="0" w:line="270" w:lineRule="atLeast"/>
-        <w:rPr>
-          <w:rFonts w:ascii="Consolas" w:eastAsia="Times New Roman" w:hAnsi="Consolas" w:cs="Times New Roman"/>
-          <w:color w:val="212121"/>
-          <w:kern w:val="0"/>
-          <w:sz w:val="21"/>
-          <w:szCs w:val="21"/>
-          <w14:ligatures w14:val="none"/>
-        </w:rPr>
-      </w:pPr>
-      <w:r>
-        <w:rPr>
-          <w:rFonts w:ascii="Consolas" w:eastAsia="Times New Roman" w:hAnsi="Consolas" w:cs="Times New Roman"/>
-          <w:color w:val="212121"/>
-          <w:kern w:val="0"/>
-          <w:sz w:val="21"/>
-          <w:szCs w:val="21"/>
-          <w14:ligatures w14:val="none"/>
-        </w:rPr>
-        <w:t>B2 = [0; 1];</w:t>
-      </w:r>
+        <w:t>A1 = [-4, 1; 0, 2</w:t>
+      </w:r>
+      <w:proofErr w:type="gramStart"/>
+      <w:r>
+        <w:rPr>
+          <w:rFonts w:ascii="Consolas" w:eastAsia="Times New Roman" w:hAnsi="Consolas" w:cs="Times New Roman"/>
+          <w:color w:val="212121"/>
+          <w:kern w:val="0"/>
+          <w:sz w:val="21"/>
+          <w:szCs w:val="21"/>
+          <w14:ligatures w14:val="none"/>
+        </w:rPr>
+        <w:t>];</w:t>
+      </w:r>
+      <w:proofErr w:type="gramEnd"/>
+    </w:p>
+    <w:p>
+      <w:pPr>
+        <w:shd w:val="clear" w:color="auto" w:fill="F5F5F5"/>
+        <w:spacing w:after="0" w:line="270" w:lineRule="atLeast"/>
+        <w:rPr>
+          <w:rFonts w:ascii="Consolas" w:eastAsia="Times New Roman" w:hAnsi="Consolas" w:cs="Times New Roman"/>
+          <w:color w:val="212121"/>
+          <w:kern w:val="0"/>
+          <w:sz w:val="21"/>
+          <w:szCs w:val="21"/>
+          <w14:ligatures w14:val="none"/>
+        </w:rPr>
+      </w:pPr>
+      <w:r>
+        <w:rPr>
+          <w:rFonts w:ascii="Consolas" w:eastAsia="Times New Roman" w:hAnsi="Consolas" w:cs="Times New Roman"/>
+          <w:color w:val="212121"/>
+          <w:kern w:val="0"/>
+          <w:sz w:val="21"/>
+          <w:szCs w:val="21"/>
+          <w14:ligatures w14:val="none"/>
+        </w:rPr>
+        <w:t>B1 = [1; 0</w:t>
+      </w:r>
+      <w:proofErr w:type="gramStart"/>
+      <w:r>
+        <w:rPr>
+          <w:rFonts w:ascii="Consolas" w:eastAsia="Times New Roman" w:hAnsi="Consolas" w:cs="Times New Roman"/>
+          <w:color w:val="212121"/>
+          <w:kern w:val="0"/>
+          <w:sz w:val="21"/>
+          <w:szCs w:val="21"/>
+          <w14:ligatures w14:val="none"/>
+        </w:rPr>
+        <w:t>];</w:t>
+      </w:r>
+      <w:proofErr w:type="gramEnd"/>
+    </w:p>
+    <w:p>
+      <w:pPr>
+        <w:shd w:val="clear" w:color="auto" w:fill="F5F5F5"/>
+        <w:spacing w:after="0" w:line="270" w:lineRule="atLeast"/>
+        <w:rPr>
+          <w:rFonts w:ascii="Consolas" w:eastAsia="Times New Roman" w:hAnsi="Consolas" w:cs="Times New Roman"/>
+          <w:color w:val="212121"/>
+          <w:kern w:val="0"/>
+          <w:sz w:val="21"/>
+          <w:szCs w:val="21"/>
+          <w14:ligatures w14:val="none"/>
+        </w:rPr>
+      </w:pPr>
+      <w:r>
+        <w:rPr>
+          <w:rFonts w:ascii="Consolas" w:eastAsia="Times New Roman" w:hAnsi="Consolas" w:cs="Times New Roman"/>
+          <w:color w:val="212121"/>
+          <w:kern w:val="0"/>
+          <w:sz w:val="21"/>
+          <w:szCs w:val="21"/>
+          <w14:ligatures w14:val="none"/>
+        </w:rPr>
+        <w:t>A2 = [-3, 2; 4, 1</w:t>
+      </w:r>
+      <w:proofErr w:type="gramStart"/>
+      <w:r>
+        <w:rPr>
+          <w:rFonts w:ascii="Consolas" w:eastAsia="Times New Roman" w:hAnsi="Consolas" w:cs="Times New Roman"/>
+          <w:color w:val="212121"/>
+          <w:kern w:val="0"/>
+          <w:sz w:val="21"/>
+          <w:szCs w:val="21"/>
+          <w14:ligatures w14:val="none"/>
+        </w:rPr>
+        <w:t>];</w:t>
+      </w:r>
+      <w:proofErr w:type="gramEnd"/>
+    </w:p>
+    <w:p>
+      <w:pPr>
+        <w:shd w:val="clear" w:color="auto" w:fill="F5F5F5"/>
+        <w:spacing w:after="0" w:line="270" w:lineRule="atLeast"/>
+        <w:rPr>
+          <w:rFonts w:ascii="Consolas" w:eastAsia="Times New Roman" w:hAnsi="Consolas" w:cs="Times New Roman"/>
+          <w:color w:val="212121"/>
+          <w:kern w:val="0"/>
+          <w:sz w:val="21"/>
+          <w:szCs w:val="21"/>
+          <w14:ligatures w14:val="none"/>
+        </w:rPr>
+      </w:pPr>
+      <w:r>
+        <w:rPr>
+          <w:rFonts w:ascii="Consolas" w:eastAsia="Times New Roman" w:hAnsi="Consolas" w:cs="Times New Roman"/>
+          <w:color w:val="212121"/>
+          <w:kern w:val="0"/>
+          <w:sz w:val="21"/>
+          <w:szCs w:val="21"/>
+          <w14:ligatures w14:val="none"/>
+        </w:rPr>
+        <w:t>B2 = [0; 1</w:t>
+      </w:r>
+      <w:proofErr w:type="gramStart"/>
+      <w:r>
+        <w:rPr>
+          <w:rFonts w:ascii="Consolas" w:eastAsia="Times New Roman" w:hAnsi="Consolas" w:cs="Times New Roman"/>
+          <w:color w:val="212121"/>
+          <w:kern w:val="0"/>
+          <w:sz w:val="21"/>
+          <w:szCs w:val="21"/>
+          <w14:ligatures w14:val="none"/>
+        </w:rPr>
+        <w:t>];</w:t>
+      </w:r>
+      <w:proofErr w:type="gramEnd"/>
     </w:p>
     <w:p>
       <w:pPr>
@@ -426,7 +516,31 @@
           <w:szCs w:val="21"/>
           <w14:ligatures w14:val="none"/>
         </w:rPr>
-        <w:t xml:space="preserve">n = size(A1, 1); </w:t>
+        <w:t xml:space="preserve">n = </w:t>
+      </w:r>
+      <w:proofErr w:type="gramStart"/>
+      <w:r>
+        <w:rPr>
+          <w:rFonts w:ascii="Consolas" w:eastAsia="Times New Roman" w:hAnsi="Consolas" w:cs="Times New Roman"/>
+          <w:color w:val="212121"/>
+          <w:kern w:val="0"/>
+          <w:sz w:val="21"/>
+          <w:szCs w:val="21"/>
+          <w14:ligatures w14:val="none"/>
+        </w:rPr>
+        <w:t>size(</w:t>
+      </w:r>
+      <w:proofErr w:type="gramEnd"/>
+      <w:r>
+        <w:rPr>
+          <w:rFonts w:ascii="Consolas" w:eastAsia="Times New Roman" w:hAnsi="Consolas" w:cs="Times New Roman"/>
+          <w:color w:val="212121"/>
+          <w:kern w:val="0"/>
+          <w:sz w:val="21"/>
+          <w:szCs w:val="21"/>
+          <w14:ligatures w14:val="none"/>
+        </w:rPr>
+        <w:t xml:space="preserve">A1, 1); </w:t>
       </w:r>
       <w:r>
         <w:rPr>
@@ -462,57 +576,230 @@
           <w:szCs w:val="21"/>
           <w14:ligatures w14:val="none"/>
         </w:rPr>
-        <w:t>P = sdpvar(n, n);</w:t>
-      </w:r>
-    </w:p>
-    <w:p>
-      <w:pPr>
-        <w:shd w:val="clear" w:color="auto" w:fill="F5F5F5"/>
-        <w:spacing w:after="0" w:line="270" w:lineRule="atLeast"/>
-        <w:rPr>
-          <w:rFonts w:ascii="Consolas" w:eastAsia="Times New Roman" w:hAnsi="Consolas" w:cs="Times New Roman"/>
-          <w:color w:val="212121"/>
-          <w:kern w:val="0"/>
-          <w:sz w:val="21"/>
-          <w:szCs w:val="21"/>
-          <w14:ligatures w14:val="none"/>
-        </w:rPr>
-      </w:pPr>
-      <w:r>
-        <w:rPr>
-          <w:rFonts w:ascii="Consolas" w:eastAsia="Times New Roman" w:hAnsi="Consolas" w:cs="Times New Roman"/>
-          <w:color w:val="212121"/>
-          <w:kern w:val="0"/>
-          <w:sz w:val="21"/>
-          <w:szCs w:val="21"/>
-          <w14:ligatures w14:val="none"/>
-        </w:rPr>
-        <w:t>K1 = sdpvar(1, n);</w:t>
-      </w:r>
-    </w:p>
-    <w:p>
-      <w:pPr>
-        <w:shd w:val="clear" w:color="auto" w:fill="F5F5F5"/>
-        <w:spacing w:after="0" w:line="270" w:lineRule="atLeast"/>
-        <w:rPr>
-          <w:rFonts w:ascii="Consolas" w:eastAsia="Times New Roman" w:hAnsi="Consolas" w:cs="Times New Roman"/>
-          <w:color w:val="212121"/>
-          <w:kern w:val="0"/>
-          <w:sz w:val="21"/>
-          <w:szCs w:val="21"/>
-          <w14:ligatures w14:val="none"/>
-        </w:rPr>
-      </w:pPr>
-      <w:r>
-        <w:rPr>
-          <w:rFonts w:ascii="Consolas" w:eastAsia="Times New Roman" w:hAnsi="Consolas" w:cs="Times New Roman"/>
-          <w:color w:val="212121"/>
-          <w:kern w:val="0"/>
-          <w:sz w:val="21"/>
-          <w:szCs w:val="21"/>
-          <w14:ligatures w14:val="none"/>
-        </w:rPr>
-        <w:t>K2 = sdpvar(1, n);</w:t>
+        <w:t xml:space="preserve">P1 = </w:t>
+      </w:r>
+      <w:proofErr w:type="spellStart"/>
+      <w:proofErr w:type="gramStart"/>
+      <w:r>
+        <w:rPr>
+          <w:rFonts w:ascii="Consolas" w:eastAsia="Times New Roman" w:hAnsi="Consolas" w:cs="Times New Roman"/>
+          <w:color w:val="212121"/>
+          <w:kern w:val="0"/>
+          <w:sz w:val="21"/>
+          <w:szCs w:val="21"/>
+          <w14:ligatures w14:val="none"/>
+        </w:rPr>
+        <w:t>sdpvar</w:t>
+      </w:r>
+      <w:proofErr w:type="spellEnd"/>
+      <w:r>
+        <w:rPr>
+          <w:rFonts w:ascii="Consolas" w:eastAsia="Times New Roman" w:hAnsi="Consolas" w:cs="Times New Roman"/>
+          <w:color w:val="212121"/>
+          <w:kern w:val="0"/>
+          <w:sz w:val="21"/>
+          <w:szCs w:val="21"/>
+          <w14:ligatures w14:val="none"/>
+        </w:rPr>
+        <w:t>(</w:t>
+      </w:r>
+      <w:proofErr w:type="gramEnd"/>
+      <w:r>
+        <w:rPr>
+          <w:rFonts w:ascii="Consolas" w:eastAsia="Times New Roman" w:hAnsi="Consolas" w:cs="Times New Roman"/>
+          <w:color w:val="212121"/>
+          <w:kern w:val="0"/>
+          <w:sz w:val="21"/>
+          <w:szCs w:val="21"/>
+          <w14:ligatures w14:val="none"/>
+        </w:rPr>
+        <w:t>n, n);</w:t>
+      </w:r>
+    </w:p>
+    <w:p>
+      <w:pPr>
+        <w:shd w:val="clear" w:color="auto" w:fill="F5F5F5"/>
+        <w:spacing w:after="0" w:line="270" w:lineRule="atLeast"/>
+        <w:rPr>
+          <w:rFonts w:ascii="Consolas" w:eastAsia="Times New Roman" w:hAnsi="Consolas" w:cs="Times New Roman"/>
+          <w:color w:val="212121"/>
+          <w:kern w:val="0"/>
+          <w:sz w:val="21"/>
+          <w:szCs w:val="21"/>
+          <w14:ligatures w14:val="none"/>
+        </w:rPr>
+      </w:pPr>
+      <w:r>
+        <w:rPr>
+          <w:rFonts w:ascii="Consolas" w:eastAsia="Times New Roman" w:hAnsi="Consolas" w:cs="Times New Roman"/>
+          <w:color w:val="212121"/>
+          <w:kern w:val="0"/>
+          <w:sz w:val="21"/>
+          <w:szCs w:val="21"/>
+          <w14:ligatures w14:val="none"/>
+        </w:rPr>
+        <w:t xml:space="preserve">P2 = </w:t>
+      </w:r>
+      <w:proofErr w:type="spellStart"/>
+      <w:proofErr w:type="gramStart"/>
+      <w:r>
+        <w:rPr>
+          <w:rFonts w:ascii="Consolas" w:eastAsia="Times New Roman" w:hAnsi="Consolas" w:cs="Times New Roman"/>
+          <w:color w:val="212121"/>
+          <w:kern w:val="0"/>
+          <w:sz w:val="21"/>
+          <w:szCs w:val="21"/>
+          <w14:ligatures w14:val="none"/>
+        </w:rPr>
+        <w:t>sdpvar</w:t>
+      </w:r>
+      <w:proofErr w:type="spellEnd"/>
+      <w:r>
+        <w:rPr>
+          <w:rFonts w:ascii="Consolas" w:eastAsia="Times New Roman" w:hAnsi="Consolas" w:cs="Times New Roman"/>
+          <w:color w:val="212121"/>
+          <w:kern w:val="0"/>
+          <w:sz w:val="21"/>
+          <w:szCs w:val="21"/>
+          <w14:ligatures w14:val="none"/>
+        </w:rPr>
+        <w:t>(</w:t>
+      </w:r>
+      <w:proofErr w:type="gramEnd"/>
+      <w:r>
+        <w:rPr>
+          <w:rFonts w:ascii="Consolas" w:eastAsia="Times New Roman" w:hAnsi="Consolas" w:cs="Times New Roman"/>
+          <w:color w:val="212121"/>
+          <w:kern w:val="0"/>
+          <w:sz w:val="21"/>
+          <w:szCs w:val="21"/>
+          <w14:ligatures w14:val="none"/>
+        </w:rPr>
+        <w:t>n, n);</w:t>
+      </w:r>
+    </w:p>
+    <w:p>
+      <w:pPr>
+        <w:shd w:val="clear" w:color="auto" w:fill="F5F5F5"/>
+        <w:spacing w:after="0" w:line="270" w:lineRule="atLeast"/>
+        <w:rPr>
+          <w:rFonts w:ascii="Consolas" w:eastAsia="Times New Roman" w:hAnsi="Consolas" w:cs="Times New Roman"/>
+          <w:color w:val="212121"/>
+          <w:kern w:val="0"/>
+          <w:sz w:val="21"/>
+          <w:szCs w:val="21"/>
+          <w14:ligatures w14:val="none"/>
+        </w:rPr>
+      </w:pPr>
+      <w:r>
+        <w:rPr>
+          <w:rFonts w:ascii="Consolas" w:eastAsia="Times New Roman" w:hAnsi="Consolas" w:cs="Times New Roman"/>
+          <w:color w:val="212121"/>
+          <w:kern w:val="0"/>
+          <w:sz w:val="21"/>
+          <w:szCs w:val="21"/>
+          <w14:ligatures w14:val="none"/>
+        </w:rPr>
+        <w:t xml:space="preserve">Z1 = </w:t>
+      </w:r>
+      <w:proofErr w:type="spellStart"/>
+      <w:proofErr w:type="gramStart"/>
+      <w:r>
+        <w:rPr>
+          <w:rFonts w:ascii="Consolas" w:eastAsia="Times New Roman" w:hAnsi="Consolas" w:cs="Times New Roman"/>
+          <w:color w:val="212121"/>
+          <w:kern w:val="0"/>
+          <w:sz w:val="21"/>
+          <w:szCs w:val="21"/>
+          <w14:ligatures w14:val="none"/>
+        </w:rPr>
+        <w:t>sdpvar</w:t>
+      </w:r>
+      <w:proofErr w:type="spellEnd"/>
+      <w:r>
+        <w:rPr>
+          <w:rFonts w:ascii="Consolas" w:eastAsia="Times New Roman" w:hAnsi="Consolas" w:cs="Times New Roman"/>
+          <w:color w:val="212121"/>
+          <w:kern w:val="0"/>
+          <w:sz w:val="21"/>
+          <w:szCs w:val="21"/>
+          <w14:ligatures w14:val="none"/>
+        </w:rPr>
+        <w:t>(</w:t>
+      </w:r>
+      <w:proofErr w:type="gramEnd"/>
+      <w:r>
+        <w:rPr>
+          <w:rFonts w:ascii="Consolas" w:eastAsia="Times New Roman" w:hAnsi="Consolas" w:cs="Times New Roman"/>
+          <w:color w:val="212121"/>
+          <w:kern w:val="0"/>
+          <w:sz w:val="21"/>
+          <w:szCs w:val="21"/>
+          <w14:ligatures w14:val="none"/>
+        </w:rPr>
+        <w:t>1, n);</w:t>
+      </w:r>
+    </w:p>
+    <w:p>
+      <w:pPr>
+        <w:shd w:val="clear" w:color="auto" w:fill="F5F5F5"/>
+        <w:spacing w:after="0" w:line="270" w:lineRule="atLeast"/>
+        <w:rPr>
+          <w:rFonts w:ascii="Consolas" w:eastAsia="Times New Roman" w:hAnsi="Consolas" w:cs="Times New Roman"/>
+          <w:color w:val="212121"/>
+          <w:kern w:val="0"/>
+          <w:sz w:val="21"/>
+          <w:szCs w:val="21"/>
+          <w14:ligatures w14:val="none"/>
+        </w:rPr>
+      </w:pPr>
+      <w:r>
+        <w:rPr>
+          <w:rFonts w:ascii="Consolas" w:eastAsia="Times New Roman" w:hAnsi="Consolas" w:cs="Times New Roman"/>
+          <w:color w:val="212121"/>
+          <w:kern w:val="0"/>
+          <w:sz w:val="21"/>
+          <w:szCs w:val="21"/>
+          <w14:ligatures w14:val="none"/>
+        </w:rPr>
+        <w:t xml:space="preserve">Z2 = </w:t>
+      </w:r>
+      <w:proofErr w:type="spellStart"/>
+      <w:proofErr w:type="gramStart"/>
+      <w:r>
+        <w:rPr>
+          <w:rFonts w:ascii="Consolas" w:eastAsia="Times New Roman" w:hAnsi="Consolas" w:cs="Times New Roman"/>
+          <w:color w:val="212121"/>
+          <w:kern w:val="0"/>
+          <w:sz w:val="21"/>
+          <w:szCs w:val="21"/>
+          <w14:ligatures w14:val="none"/>
+        </w:rPr>
+        <w:t>sdpvar</w:t>
+      </w:r>
+      <w:proofErr w:type="spellEnd"/>
+      <w:r>
+        <w:rPr>
+          <w:rFonts w:ascii="Consolas" w:eastAsia="Times New Roman" w:hAnsi="Consolas" w:cs="Times New Roman"/>
+          <w:color w:val="212121"/>
+          <w:kern w:val="0"/>
+          <w:sz w:val="21"/>
+          <w:szCs w:val="21"/>
+          <w14:ligatures w14:val="none"/>
+        </w:rPr>
+        <w:t>(</w:t>
+      </w:r>
+      <w:proofErr w:type="gramEnd"/>
+      <w:r>
+        <w:rPr>
+          <w:rFonts w:ascii="Consolas" w:eastAsia="Times New Roman" w:hAnsi="Consolas" w:cs="Times New Roman"/>
+          <w:color w:val="212121"/>
+          <w:kern w:val="0"/>
+          <w:sz w:val="21"/>
+          <w:szCs w:val="21"/>
+          <w14:ligatures w14:val="none"/>
+        </w:rPr>
+        <w:t>1, n);</w:t>
       </w:r>
     </w:p>
     <w:p>
@@ -576,8 +863,21 @@
           <w:szCs w:val="21"/>
           <w14:ligatures w14:val="none"/>
         </w:rPr>
-        <w:t>Constraints1 = [P &gt;= 0.001*eye(n), A1*P + P*A1' + B1*K1 + K1'*B1' &lt;= 0];</w:t>
-      </w:r>
+        <w:t>Constraints1 = [P1 &gt;= 0.001*eye(n), A1*P1 + P1*A1' + B1*Z1 + Z1'*B1' &lt;= 0</w:t>
+      </w:r>
+      <w:proofErr w:type="gramStart"/>
+      <w:r>
+        <w:rPr>
+          <w:rFonts w:ascii="Consolas" w:eastAsia="Times New Roman" w:hAnsi="Consolas" w:cs="Times New Roman"/>
+          <w:color w:val="212121"/>
+          <w:kern w:val="0"/>
+          <w:sz w:val="21"/>
+          <w:szCs w:val="21"/>
+          <w14:ligatures w14:val="none"/>
+        </w:rPr>
+        <w:t>];</w:t>
+      </w:r>
+      <w:proofErr w:type="gramEnd"/>
     </w:p>
     <w:p>
       <w:pPr>
@@ -640,8 +940,21 @@
           <w:szCs w:val="21"/>
           <w14:ligatures w14:val="none"/>
         </w:rPr>
-        <w:t>Constraints2 = [P &gt;= 0.001*eye(n), A2*P + P*A2' + B2*K2 + K2'*B2' &lt;= 0];</w:t>
-      </w:r>
+        <w:t>Constraints2 = [P2 &gt;= 0.001*eye(n), A2*P2 + P2*A2' + B2*Z2 + Z2'*B2' &lt;= 0</w:t>
+      </w:r>
+      <w:proofErr w:type="gramStart"/>
+      <w:r>
+        <w:rPr>
+          <w:rFonts w:ascii="Consolas" w:eastAsia="Times New Roman" w:hAnsi="Consolas" w:cs="Times New Roman"/>
+          <w:color w:val="212121"/>
+          <w:kern w:val="0"/>
+          <w:sz w:val="21"/>
+          <w:szCs w:val="21"/>
+          <w14:ligatures w14:val="none"/>
+        </w:rPr>
+        <w:t>];</w:t>
+      </w:r>
+      <w:proofErr w:type="gramEnd"/>
     </w:p>
     <w:p>
       <w:pPr>
@@ -704,8 +1017,34 @@
           <w:szCs w:val="21"/>
           <w14:ligatures w14:val="none"/>
         </w:rPr>
-        <w:t>options = sdpsettings(</w:t>
-      </w:r>
+        <w:t xml:space="preserve">options = </w:t>
+      </w:r>
+      <w:proofErr w:type="spellStart"/>
+      <w:proofErr w:type="gramStart"/>
+      <w:r>
+        <w:rPr>
+          <w:rFonts w:ascii="Consolas" w:eastAsia="Times New Roman" w:hAnsi="Consolas" w:cs="Times New Roman"/>
+          <w:color w:val="212121"/>
+          <w:kern w:val="0"/>
+          <w:sz w:val="21"/>
+          <w:szCs w:val="21"/>
+          <w14:ligatures w14:val="none"/>
+        </w:rPr>
+        <w:t>sdpsettings</w:t>
+      </w:r>
+      <w:proofErr w:type="spellEnd"/>
+      <w:r>
+        <w:rPr>
+          <w:rFonts w:ascii="Consolas" w:eastAsia="Times New Roman" w:hAnsi="Consolas" w:cs="Times New Roman"/>
+          <w:color w:val="212121"/>
+          <w:kern w:val="0"/>
+          <w:sz w:val="21"/>
+          <w:szCs w:val="21"/>
+          <w14:ligatures w14:val="none"/>
+        </w:rPr>
+        <w:t>(</w:t>
+      </w:r>
+      <w:proofErr w:type="gramEnd"/>
       <w:r>
         <w:rPr>
           <w:rFonts w:ascii="Consolas" w:eastAsia="Times New Roman" w:hAnsi="Consolas" w:cs="Times New Roman"/>
@@ -751,7 +1090,31 @@
           <w:szCs w:val="21"/>
           <w14:ligatures w14:val="none"/>
         </w:rPr>
-        <w:t>sol1 = optimize(Constraints1, [], options);</w:t>
+        <w:t xml:space="preserve">sol1 = </w:t>
+      </w:r>
+      <w:proofErr w:type="gramStart"/>
+      <w:r>
+        <w:rPr>
+          <w:rFonts w:ascii="Consolas" w:eastAsia="Times New Roman" w:hAnsi="Consolas" w:cs="Times New Roman"/>
+          <w:color w:val="212121"/>
+          <w:kern w:val="0"/>
+          <w:sz w:val="21"/>
+          <w:szCs w:val="21"/>
+          <w14:ligatures w14:val="none"/>
+        </w:rPr>
+        <w:t>optimize(</w:t>
+      </w:r>
+      <w:proofErr w:type="gramEnd"/>
+      <w:r>
+        <w:rPr>
+          <w:rFonts w:ascii="Consolas" w:eastAsia="Times New Roman" w:hAnsi="Consolas" w:cs="Times New Roman"/>
+          <w:color w:val="212121"/>
+          <w:kern w:val="0"/>
+          <w:sz w:val="21"/>
+          <w:szCs w:val="21"/>
+          <w14:ligatures w14:val="none"/>
+        </w:rPr>
+        <w:t>Constraints1, [], options);</w:t>
       </w:r>
     </w:p>
     <w:p>
@@ -815,7 +1178,31 @@
           <w:szCs w:val="21"/>
           <w14:ligatures w14:val="none"/>
         </w:rPr>
-        <w:t>sol2 = optimize(Constraints2, [], options);</w:t>
+        <w:t xml:space="preserve">sol2 = </w:t>
+      </w:r>
+      <w:proofErr w:type="gramStart"/>
+      <w:r>
+        <w:rPr>
+          <w:rFonts w:ascii="Consolas" w:eastAsia="Times New Roman" w:hAnsi="Consolas" w:cs="Times New Roman"/>
+          <w:color w:val="212121"/>
+          <w:kern w:val="0"/>
+          <w:sz w:val="21"/>
+          <w:szCs w:val="21"/>
+          <w14:ligatures w14:val="none"/>
+        </w:rPr>
+        <w:t>optimize(</w:t>
+      </w:r>
+      <w:proofErr w:type="gramEnd"/>
+      <w:r>
+        <w:rPr>
+          <w:rFonts w:ascii="Consolas" w:eastAsia="Times New Roman" w:hAnsi="Consolas" w:cs="Times New Roman"/>
+          <w:color w:val="212121"/>
+          <w:kern w:val="0"/>
+          <w:sz w:val="21"/>
+          <w:szCs w:val="21"/>
+          <w14:ligatures w14:val="none"/>
+        </w:rPr>
+        <w:t>Constraints2, [], options);</w:t>
       </w:r>
     </w:p>
     <w:p>
@@ -854,7 +1241,7 @@
           <w:szCs w:val="21"/>
           <w14:ligatures w14:val="none"/>
         </w:rPr>
-        <w:t>% Check the feasibility of the LMIs and compute K1 and K2 if feasible</w:t>
+        <w:t>% Check the feasibility of the LMIs and compute Z1 and Z2 if feasible</w:t>
       </w:r>
     </w:p>
     <w:p>
@@ -879,6 +1266,7 @@
           <w:szCs w:val="21"/>
           <w14:ligatures w14:val="none"/>
         </w:rPr>
+        <w:lastRenderedPageBreak/>
         <w:t xml:space="preserve">if </w:t>
       </w:r>
       <w:r>
@@ -915,8 +1303,34 @@
           <w:szCs w:val="21"/>
           <w14:ligatures w14:val="none"/>
         </w:rPr>
-        <w:t xml:space="preserve">    disp(</w:t>
-      </w:r>
+        <w:t xml:space="preserve">    </w:t>
+      </w:r>
+      <w:proofErr w:type="spellStart"/>
+      <w:proofErr w:type="gramStart"/>
+      <w:r>
+        <w:rPr>
+          <w:rFonts w:ascii="Consolas" w:eastAsia="Times New Roman" w:hAnsi="Consolas" w:cs="Times New Roman"/>
+          <w:color w:val="212121"/>
+          <w:kern w:val="0"/>
+          <w:sz w:val="21"/>
+          <w:szCs w:val="21"/>
+          <w14:ligatures w14:val="none"/>
+        </w:rPr>
+        <w:t>disp</w:t>
+      </w:r>
+      <w:proofErr w:type="spellEnd"/>
+      <w:r>
+        <w:rPr>
+          <w:rFonts w:ascii="Consolas" w:eastAsia="Times New Roman" w:hAnsi="Consolas" w:cs="Times New Roman"/>
+          <w:color w:val="212121"/>
+          <w:kern w:val="0"/>
+          <w:sz w:val="21"/>
+          <w:szCs w:val="21"/>
+          <w14:ligatures w14:val="none"/>
+        </w:rPr>
+        <w:t>(</w:t>
+      </w:r>
+      <w:proofErr w:type="gramEnd"/>
       <w:r>
         <w:rPr>
           <w:rFonts w:ascii="Consolas" w:eastAsia="Times New Roman" w:hAnsi="Consolas" w:cs="Times New Roman"/>
@@ -962,34 +1376,108 @@
           <w:szCs w:val="21"/>
           <w14:ligatures w14:val="none"/>
         </w:rPr>
-        <w:lastRenderedPageBreak/>
-        <w:t xml:space="preserve">    K1_value = value(K1);</w:t>
-      </w:r>
-    </w:p>
-    <w:p>
-      <w:pPr>
-        <w:shd w:val="clear" w:color="auto" w:fill="F5F5F5"/>
-        <w:spacing w:after="0" w:line="270" w:lineRule="atLeast"/>
-        <w:rPr>
-          <w:rFonts w:ascii="Consolas" w:eastAsia="Times New Roman" w:hAnsi="Consolas" w:cs="Times New Roman"/>
-          <w:color w:val="212121"/>
-          <w:kern w:val="0"/>
-          <w:sz w:val="21"/>
-          <w:szCs w:val="21"/>
-          <w14:ligatures w14:val="none"/>
-        </w:rPr>
-      </w:pPr>
-      <w:r>
-        <w:rPr>
-          <w:rFonts w:ascii="Consolas" w:eastAsia="Times New Roman" w:hAnsi="Consolas" w:cs="Times New Roman"/>
-          <w:color w:val="212121"/>
-          <w:kern w:val="0"/>
-          <w:sz w:val="21"/>
-          <w:szCs w:val="21"/>
-          <w14:ligatures w14:val="none"/>
-        </w:rPr>
-        <w:t xml:space="preserve">    disp(</w:t>
-      </w:r>
+        <w:t xml:space="preserve">    </w:t>
+      </w:r>
+      <w:r>
+        <w:rPr>
+          <w:rFonts w:ascii="Consolas" w:eastAsia="Times New Roman" w:hAnsi="Consolas" w:cs="Times New Roman"/>
+          <w:color w:val="008013"/>
+          <w:kern w:val="0"/>
+          <w:sz w:val="21"/>
+          <w:szCs w:val="21"/>
+          <w14:ligatures w14:val="none"/>
+        </w:rPr>
+        <w:t>% Compute stabilizing control gain</w:t>
+      </w:r>
+    </w:p>
+    <w:p>
+      <w:pPr>
+        <w:shd w:val="clear" w:color="auto" w:fill="F5F5F5"/>
+        <w:spacing w:after="0" w:line="270" w:lineRule="atLeast"/>
+        <w:rPr>
+          <w:rFonts w:ascii="Consolas" w:eastAsia="Times New Roman" w:hAnsi="Consolas" w:cs="Times New Roman"/>
+          <w:color w:val="212121"/>
+          <w:kern w:val="0"/>
+          <w:sz w:val="21"/>
+          <w:szCs w:val="21"/>
+          <w14:ligatures w14:val="none"/>
+        </w:rPr>
+      </w:pPr>
+      <w:r>
+        <w:rPr>
+          <w:rFonts w:ascii="Consolas" w:eastAsia="Times New Roman" w:hAnsi="Consolas" w:cs="Times New Roman"/>
+          <w:color w:val="212121"/>
+          <w:kern w:val="0"/>
+          <w:sz w:val="21"/>
+          <w:szCs w:val="21"/>
+          <w14:ligatures w14:val="none"/>
+        </w:rPr>
+        <w:t xml:space="preserve">    K1 = value(Z1)/value(P1</w:t>
+      </w:r>
+      <w:proofErr w:type="gramStart"/>
+      <w:r>
+        <w:rPr>
+          <w:rFonts w:ascii="Consolas" w:eastAsia="Times New Roman" w:hAnsi="Consolas" w:cs="Times New Roman"/>
+          <w:color w:val="212121"/>
+          <w:kern w:val="0"/>
+          <w:sz w:val="21"/>
+          <w:szCs w:val="21"/>
+          <w14:ligatures w14:val="none"/>
+        </w:rPr>
+        <w:t>);</w:t>
+      </w:r>
+      <w:proofErr w:type="gramEnd"/>
+    </w:p>
+    <w:p>
+      <w:pPr>
+        <w:shd w:val="clear" w:color="auto" w:fill="F5F5F5"/>
+        <w:spacing w:after="0" w:line="270" w:lineRule="atLeast"/>
+        <w:rPr>
+          <w:rFonts w:ascii="Consolas" w:eastAsia="Times New Roman" w:hAnsi="Consolas" w:cs="Times New Roman"/>
+          <w:color w:val="212121"/>
+          <w:kern w:val="0"/>
+          <w:sz w:val="21"/>
+          <w:szCs w:val="21"/>
+          <w14:ligatures w14:val="none"/>
+        </w:rPr>
+      </w:pPr>
+      <w:r>
+        <w:rPr>
+          <w:rFonts w:ascii="Consolas" w:eastAsia="Times New Roman" w:hAnsi="Consolas" w:cs="Times New Roman"/>
+          <w:color w:val="212121"/>
+          <w:kern w:val="0"/>
+          <w:sz w:val="21"/>
+          <w:szCs w:val="21"/>
+          <w14:ligatures w14:val="none"/>
+        </w:rPr>
+        <w:t xml:space="preserve">    </w:t>
+      </w:r>
+      <w:proofErr w:type="spellStart"/>
+      <w:proofErr w:type="gramStart"/>
+      <w:r>
+        <w:rPr>
+          <w:rFonts w:ascii="Consolas" w:eastAsia="Times New Roman" w:hAnsi="Consolas" w:cs="Times New Roman"/>
+          <w:color w:val="212121"/>
+          <w:kern w:val="0"/>
+          <w:sz w:val="21"/>
+          <w:szCs w:val="21"/>
+          <w14:ligatures w14:val="none"/>
+        </w:rPr>
+        <w:t>disp</w:t>
+      </w:r>
+      <w:proofErr w:type="spellEnd"/>
+      <w:r>
+        <w:rPr>
+          <w:rFonts w:ascii="Consolas" w:eastAsia="Times New Roman" w:hAnsi="Consolas" w:cs="Times New Roman"/>
+          <w:color w:val="212121"/>
+          <w:kern w:val="0"/>
+          <w:sz w:val="21"/>
+          <w:szCs w:val="21"/>
+          <w14:ligatures w14:val="none"/>
+        </w:rPr>
+        <w:t>(</w:t>
+      </w:r>
+      <w:proofErr w:type="gramEnd"/>
       <w:r>
         <w:rPr>
           <w:rFonts w:ascii="Consolas" w:eastAsia="Times New Roman" w:hAnsi="Consolas" w:cs="Times New Roman"/>
@@ -999,7 +1487,7 @@
           <w:szCs w:val="21"/>
           <w14:ligatures w14:val="none"/>
         </w:rPr>
-        <w:t>'Stabilizing control law for SYS1:'</w:t>
+        <w:t>'Stabilizing control gain for SYS1:'</w:t>
       </w:r>
       <w:r>
         <w:rPr>
@@ -1035,22 +1523,414 @@
           <w:szCs w:val="21"/>
           <w14:ligatures w14:val="none"/>
         </w:rPr>
-        <w:t xml:space="preserve">    disp(K1_value);</w:t>
-      </w:r>
-    </w:p>
-    <w:p>
-      <w:pPr>
-        <w:shd w:val="clear" w:color="auto" w:fill="F5F5F5"/>
-        <w:spacing w:after="0" w:line="270" w:lineRule="atLeast"/>
-        <w:rPr>
-          <w:rFonts w:ascii="Consolas" w:eastAsia="Times New Roman" w:hAnsi="Consolas" w:cs="Times New Roman"/>
-          <w:color w:val="212121"/>
-          <w:kern w:val="0"/>
-          <w:sz w:val="21"/>
-          <w:szCs w:val="21"/>
-          <w14:ligatures w14:val="none"/>
-        </w:rPr>
-      </w:pPr>
+        <w:t xml:space="preserve">    </w:t>
+      </w:r>
+      <w:proofErr w:type="spellStart"/>
+      <w:r>
+        <w:rPr>
+          <w:rFonts w:ascii="Consolas" w:eastAsia="Times New Roman" w:hAnsi="Consolas" w:cs="Times New Roman"/>
+          <w:color w:val="212121"/>
+          <w:kern w:val="0"/>
+          <w:sz w:val="21"/>
+          <w:szCs w:val="21"/>
+          <w14:ligatures w14:val="none"/>
+        </w:rPr>
+        <w:t>disp</w:t>
+      </w:r>
+      <w:proofErr w:type="spellEnd"/>
+      <w:r>
+        <w:rPr>
+          <w:rFonts w:ascii="Consolas" w:eastAsia="Times New Roman" w:hAnsi="Consolas" w:cs="Times New Roman"/>
+          <w:color w:val="212121"/>
+          <w:kern w:val="0"/>
+          <w:sz w:val="21"/>
+          <w:szCs w:val="21"/>
+          <w14:ligatures w14:val="none"/>
+        </w:rPr>
+        <w:t>(K1</w:t>
+      </w:r>
+      <w:proofErr w:type="gramStart"/>
+      <w:r>
+        <w:rPr>
+          <w:rFonts w:ascii="Consolas" w:eastAsia="Times New Roman" w:hAnsi="Consolas" w:cs="Times New Roman"/>
+          <w:color w:val="212121"/>
+          <w:kern w:val="0"/>
+          <w:sz w:val="21"/>
+          <w:szCs w:val="21"/>
+          <w14:ligatures w14:val="none"/>
+        </w:rPr>
+        <w:t>);</w:t>
+      </w:r>
+      <w:proofErr w:type="gramEnd"/>
+    </w:p>
+    <w:p>
+      <w:pPr>
+        <w:shd w:val="clear" w:color="auto" w:fill="F5F5F5"/>
+        <w:spacing w:after="0" w:line="270" w:lineRule="atLeast"/>
+        <w:rPr>
+          <w:rFonts w:ascii="Consolas" w:eastAsia="Times New Roman" w:hAnsi="Consolas" w:cs="Times New Roman"/>
+          <w:color w:val="212121"/>
+          <w:kern w:val="0"/>
+          <w:sz w:val="21"/>
+          <w:szCs w:val="21"/>
+          <w14:ligatures w14:val="none"/>
+        </w:rPr>
+      </w:pPr>
+      <w:r>
+        <w:rPr>
+          <w:rFonts w:ascii="Consolas" w:eastAsia="Times New Roman" w:hAnsi="Consolas" w:cs="Times New Roman"/>
+          <w:color w:val="212121"/>
+          <w:kern w:val="0"/>
+          <w:sz w:val="21"/>
+          <w:szCs w:val="21"/>
+          <w14:ligatures w14:val="none"/>
+        </w:rPr>
+        <w:t xml:space="preserve">    </w:t>
+      </w:r>
+      <w:r>
+        <w:rPr>
+          <w:rFonts w:ascii="Consolas" w:eastAsia="Times New Roman" w:hAnsi="Consolas" w:cs="Times New Roman"/>
+          <w:color w:val="008013"/>
+          <w:kern w:val="0"/>
+          <w:sz w:val="21"/>
+          <w:szCs w:val="21"/>
+          <w14:ligatures w14:val="none"/>
+        </w:rPr>
+        <w:t>% Verify stabilizing control gain</w:t>
+      </w:r>
+    </w:p>
+    <w:p>
+      <w:pPr>
+        <w:shd w:val="clear" w:color="auto" w:fill="F5F5F5"/>
+        <w:spacing w:after="0" w:line="270" w:lineRule="atLeast"/>
+        <w:rPr>
+          <w:rFonts w:ascii="Consolas" w:eastAsia="Times New Roman" w:hAnsi="Consolas" w:cs="Times New Roman"/>
+          <w:color w:val="212121"/>
+          <w:kern w:val="0"/>
+          <w:sz w:val="21"/>
+          <w:szCs w:val="21"/>
+          <w14:ligatures w14:val="none"/>
+        </w:rPr>
+      </w:pPr>
+      <w:r>
+        <w:rPr>
+          <w:rFonts w:ascii="Consolas" w:eastAsia="Times New Roman" w:hAnsi="Consolas" w:cs="Times New Roman"/>
+          <w:color w:val="212121"/>
+          <w:kern w:val="0"/>
+          <w:sz w:val="21"/>
+          <w:szCs w:val="21"/>
+          <w14:ligatures w14:val="none"/>
+        </w:rPr>
+        <w:t xml:space="preserve">    </w:t>
+      </w:r>
+      <w:proofErr w:type="spellStart"/>
+      <w:proofErr w:type="gramStart"/>
+      <w:r>
+        <w:rPr>
+          <w:rFonts w:ascii="Consolas" w:eastAsia="Times New Roman" w:hAnsi="Consolas" w:cs="Times New Roman"/>
+          <w:color w:val="212121"/>
+          <w:kern w:val="0"/>
+          <w:sz w:val="21"/>
+          <w:szCs w:val="21"/>
+          <w14:ligatures w14:val="none"/>
+        </w:rPr>
+        <w:t>disp</w:t>
+      </w:r>
+      <w:proofErr w:type="spellEnd"/>
+      <w:r>
+        <w:rPr>
+          <w:rFonts w:ascii="Consolas" w:eastAsia="Times New Roman" w:hAnsi="Consolas" w:cs="Times New Roman"/>
+          <w:color w:val="212121"/>
+          <w:kern w:val="0"/>
+          <w:sz w:val="21"/>
+          <w:szCs w:val="21"/>
+          <w14:ligatures w14:val="none"/>
+        </w:rPr>
+        <w:t>(</w:t>
+      </w:r>
+      <w:proofErr w:type="gramEnd"/>
+      <w:r>
+        <w:rPr>
+          <w:rFonts w:ascii="Consolas" w:eastAsia="Times New Roman" w:hAnsi="Consolas" w:cs="Times New Roman"/>
+          <w:color w:val="A709F5"/>
+          <w:kern w:val="0"/>
+          <w:sz w:val="21"/>
+          <w:szCs w:val="21"/>
+          <w14:ligatures w14:val="none"/>
+        </w:rPr>
+        <w:t>'Verifying stabilizing control gain for SYS1...'</w:t>
+      </w:r>
+      <w:r>
+        <w:rPr>
+          <w:rFonts w:ascii="Consolas" w:eastAsia="Times New Roman" w:hAnsi="Consolas" w:cs="Times New Roman"/>
+          <w:color w:val="212121"/>
+          <w:kern w:val="0"/>
+          <w:sz w:val="21"/>
+          <w:szCs w:val="21"/>
+          <w14:ligatures w14:val="none"/>
+        </w:rPr>
+        <w:t>);</w:t>
+      </w:r>
+    </w:p>
+    <w:p>
+      <w:pPr>
+        <w:shd w:val="clear" w:color="auto" w:fill="F5F5F5"/>
+        <w:spacing w:after="0" w:line="270" w:lineRule="atLeast"/>
+        <w:rPr>
+          <w:rFonts w:ascii="Consolas" w:eastAsia="Times New Roman" w:hAnsi="Consolas" w:cs="Times New Roman"/>
+          <w:color w:val="212121"/>
+          <w:kern w:val="0"/>
+          <w:sz w:val="21"/>
+          <w:szCs w:val="21"/>
+          <w14:ligatures w14:val="none"/>
+        </w:rPr>
+      </w:pPr>
+      <w:r>
+        <w:rPr>
+          <w:rFonts w:ascii="Consolas" w:eastAsia="Times New Roman" w:hAnsi="Consolas" w:cs="Times New Roman"/>
+          <w:color w:val="212121"/>
+          <w:kern w:val="0"/>
+          <w:sz w:val="21"/>
+          <w:szCs w:val="21"/>
+          <w14:ligatures w14:val="none"/>
+        </w:rPr>
+        <w:t xml:space="preserve">    Acl1 = A1+B1*</w:t>
+      </w:r>
+      <w:proofErr w:type="gramStart"/>
+      <w:r>
+        <w:rPr>
+          <w:rFonts w:ascii="Consolas" w:eastAsia="Times New Roman" w:hAnsi="Consolas" w:cs="Times New Roman"/>
+          <w:color w:val="212121"/>
+          <w:kern w:val="0"/>
+          <w:sz w:val="21"/>
+          <w:szCs w:val="21"/>
+          <w14:ligatures w14:val="none"/>
+        </w:rPr>
+        <w:t>K1;</w:t>
+      </w:r>
+      <w:proofErr w:type="gramEnd"/>
+    </w:p>
+    <w:p>
+      <w:pPr>
+        <w:shd w:val="clear" w:color="auto" w:fill="F5F5F5"/>
+        <w:spacing w:after="0" w:line="270" w:lineRule="atLeast"/>
+        <w:rPr>
+          <w:rFonts w:ascii="Consolas" w:eastAsia="Times New Roman" w:hAnsi="Consolas" w:cs="Times New Roman"/>
+          <w:color w:val="212121"/>
+          <w:kern w:val="0"/>
+          <w:sz w:val="21"/>
+          <w:szCs w:val="21"/>
+          <w14:ligatures w14:val="none"/>
+        </w:rPr>
+      </w:pPr>
+      <w:r>
+        <w:rPr>
+          <w:rFonts w:ascii="Consolas" w:eastAsia="Times New Roman" w:hAnsi="Consolas" w:cs="Times New Roman"/>
+          <w:color w:val="212121"/>
+          <w:kern w:val="0"/>
+          <w:sz w:val="21"/>
+          <w:szCs w:val="21"/>
+          <w14:ligatures w14:val="none"/>
+        </w:rPr>
+        <w:t xml:space="preserve">    eigAcl1 = real(</w:t>
+      </w:r>
+      <w:proofErr w:type="spellStart"/>
+      <w:proofErr w:type="gramStart"/>
+      <w:r>
+        <w:rPr>
+          <w:rFonts w:ascii="Consolas" w:eastAsia="Times New Roman" w:hAnsi="Consolas" w:cs="Times New Roman"/>
+          <w:color w:val="212121"/>
+          <w:kern w:val="0"/>
+          <w:sz w:val="21"/>
+          <w:szCs w:val="21"/>
+          <w14:ligatures w14:val="none"/>
+        </w:rPr>
+        <w:t>eig</w:t>
+      </w:r>
+      <w:proofErr w:type="spellEnd"/>
+      <w:r>
+        <w:rPr>
+          <w:rFonts w:ascii="Consolas" w:eastAsia="Times New Roman" w:hAnsi="Consolas" w:cs="Times New Roman"/>
+          <w:color w:val="212121"/>
+          <w:kern w:val="0"/>
+          <w:sz w:val="21"/>
+          <w:szCs w:val="21"/>
+          <w14:ligatures w14:val="none"/>
+        </w:rPr>
+        <w:t>(</w:t>
+      </w:r>
+      <w:proofErr w:type="gramEnd"/>
+      <w:r>
+        <w:rPr>
+          <w:rFonts w:ascii="Consolas" w:eastAsia="Times New Roman" w:hAnsi="Consolas" w:cs="Times New Roman"/>
+          <w:color w:val="212121"/>
+          <w:kern w:val="0"/>
+          <w:sz w:val="21"/>
+          <w:szCs w:val="21"/>
+          <w14:ligatures w14:val="none"/>
+        </w:rPr>
+        <w:t>Acl1));</w:t>
+      </w:r>
+    </w:p>
+    <w:p>
+      <w:pPr>
+        <w:shd w:val="clear" w:color="auto" w:fill="F5F5F5"/>
+        <w:spacing w:after="0" w:line="270" w:lineRule="atLeast"/>
+        <w:rPr>
+          <w:rFonts w:ascii="Consolas" w:eastAsia="Times New Roman" w:hAnsi="Consolas" w:cs="Times New Roman"/>
+          <w:color w:val="212121"/>
+          <w:kern w:val="0"/>
+          <w:sz w:val="21"/>
+          <w:szCs w:val="21"/>
+          <w14:ligatures w14:val="none"/>
+        </w:rPr>
+      </w:pPr>
+      <w:r>
+        <w:rPr>
+          <w:rFonts w:ascii="Consolas" w:eastAsia="Times New Roman" w:hAnsi="Consolas" w:cs="Times New Roman"/>
+          <w:color w:val="212121"/>
+          <w:kern w:val="0"/>
+          <w:sz w:val="21"/>
+          <w:szCs w:val="21"/>
+          <w14:ligatures w14:val="none"/>
+        </w:rPr>
+        <w:t xml:space="preserve">    </w:t>
+      </w:r>
+      <w:proofErr w:type="spellStart"/>
+      <w:proofErr w:type="gramStart"/>
+      <w:r>
+        <w:rPr>
+          <w:rFonts w:ascii="Consolas" w:eastAsia="Times New Roman" w:hAnsi="Consolas" w:cs="Times New Roman"/>
+          <w:color w:val="212121"/>
+          <w:kern w:val="0"/>
+          <w:sz w:val="21"/>
+          <w:szCs w:val="21"/>
+          <w14:ligatures w14:val="none"/>
+        </w:rPr>
+        <w:t>disp</w:t>
+      </w:r>
+      <w:proofErr w:type="spellEnd"/>
+      <w:r>
+        <w:rPr>
+          <w:rFonts w:ascii="Consolas" w:eastAsia="Times New Roman" w:hAnsi="Consolas" w:cs="Times New Roman"/>
+          <w:color w:val="212121"/>
+          <w:kern w:val="0"/>
+          <w:sz w:val="21"/>
+          <w:szCs w:val="21"/>
+          <w14:ligatures w14:val="none"/>
+        </w:rPr>
+        <w:t>(</w:t>
+      </w:r>
+      <w:proofErr w:type="gramEnd"/>
+      <w:r>
+        <w:rPr>
+          <w:rFonts w:ascii="Consolas" w:eastAsia="Times New Roman" w:hAnsi="Consolas" w:cs="Times New Roman"/>
+          <w:color w:val="A709F5"/>
+          <w:kern w:val="0"/>
+          <w:sz w:val="21"/>
+          <w:szCs w:val="21"/>
+          <w14:ligatures w14:val="none"/>
+        </w:rPr>
+        <w:t>'Eigen values (real parts) for closed loop SYS1:'</w:t>
+      </w:r>
+      <w:r>
+        <w:rPr>
+          <w:rFonts w:ascii="Consolas" w:eastAsia="Times New Roman" w:hAnsi="Consolas" w:cs="Times New Roman"/>
+          <w:color w:val="212121"/>
+          <w:kern w:val="0"/>
+          <w:sz w:val="21"/>
+          <w:szCs w:val="21"/>
+          <w14:ligatures w14:val="none"/>
+        </w:rPr>
+        <w:t>);</w:t>
+      </w:r>
+    </w:p>
+    <w:p>
+      <w:pPr>
+        <w:shd w:val="clear" w:color="auto" w:fill="F5F5F5"/>
+        <w:spacing w:after="0" w:line="270" w:lineRule="atLeast"/>
+        <w:rPr>
+          <w:rFonts w:ascii="Consolas" w:eastAsia="Times New Roman" w:hAnsi="Consolas" w:cs="Times New Roman"/>
+          <w:color w:val="212121"/>
+          <w:kern w:val="0"/>
+          <w:sz w:val="21"/>
+          <w:szCs w:val="21"/>
+          <w14:ligatures w14:val="none"/>
+        </w:rPr>
+      </w:pPr>
+      <w:r>
+        <w:rPr>
+          <w:rFonts w:ascii="Consolas" w:eastAsia="Times New Roman" w:hAnsi="Consolas" w:cs="Times New Roman"/>
+          <w:color w:val="212121"/>
+          <w:kern w:val="0"/>
+          <w:sz w:val="21"/>
+          <w:szCs w:val="21"/>
+          <w14:ligatures w14:val="none"/>
+        </w:rPr>
+        <w:t xml:space="preserve">    </w:t>
+      </w:r>
+      <w:proofErr w:type="spellStart"/>
+      <w:r>
+        <w:rPr>
+          <w:rFonts w:ascii="Consolas" w:eastAsia="Times New Roman" w:hAnsi="Consolas" w:cs="Times New Roman"/>
+          <w:color w:val="212121"/>
+          <w:kern w:val="0"/>
+          <w:sz w:val="21"/>
+          <w:szCs w:val="21"/>
+          <w14:ligatures w14:val="none"/>
+        </w:rPr>
+        <w:t>disp</w:t>
+      </w:r>
+      <w:proofErr w:type="spellEnd"/>
+      <w:r>
+        <w:rPr>
+          <w:rFonts w:ascii="Consolas" w:eastAsia="Times New Roman" w:hAnsi="Consolas" w:cs="Times New Roman"/>
+          <w:color w:val="212121"/>
+          <w:kern w:val="0"/>
+          <w:sz w:val="21"/>
+          <w:szCs w:val="21"/>
+          <w14:ligatures w14:val="none"/>
+        </w:rPr>
+        <w:t>(eigAcl1</w:t>
+      </w:r>
+      <w:proofErr w:type="gramStart"/>
+      <w:r>
+        <w:rPr>
+          <w:rFonts w:ascii="Consolas" w:eastAsia="Times New Roman" w:hAnsi="Consolas" w:cs="Times New Roman"/>
+          <w:color w:val="212121"/>
+          <w:kern w:val="0"/>
+          <w:sz w:val="21"/>
+          <w:szCs w:val="21"/>
+          <w14:ligatures w14:val="none"/>
+        </w:rPr>
+        <w:t>);</w:t>
+      </w:r>
+      <w:proofErr w:type="gramEnd"/>
+    </w:p>
+    <w:p>
+      <w:pPr>
+        <w:shd w:val="clear" w:color="auto" w:fill="F5F5F5"/>
+        <w:spacing w:after="0" w:line="270" w:lineRule="atLeast"/>
+        <w:rPr>
+          <w:rFonts w:ascii="Consolas" w:eastAsia="Times New Roman" w:hAnsi="Consolas" w:cs="Times New Roman"/>
+          <w:color w:val="212121"/>
+          <w:kern w:val="0"/>
+          <w:sz w:val="21"/>
+          <w:szCs w:val="21"/>
+          <w14:ligatures w14:val="none"/>
+        </w:rPr>
+      </w:pPr>
+      <w:r>
+        <w:rPr>
+          <w:rFonts w:ascii="Consolas" w:eastAsia="Times New Roman" w:hAnsi="Consolas" w:cs="Times New Roman"/>
+          <w:color w:val="212121"/>
+          <w:kern w:val="0"/>
+          <w:sz w:val="21"/>
+          <w:szCs w:val="21"/>
+          <w14:ligatures w14:val="none"/>
+        </w:rPr>
+        <w:t xml:space="preserve">    </w:t>
+      </w:r>
       <w:r>
         <w:rPr>
           <w:rFonts w:ascii="Consolas" w:eastAsia="Times New Roman" w:hAnsi="Consolas" w:cs="Times New Roman"/>
@@ -1060,6 +1940,126 @@
           <w:szCs w:val="21"/>
           <w14:ligatures w14:val="none"/>
         </w:rPr>
+        <w:t xml:space="preserve">if </w:t>
+      </w:r>
+      <w:r>
+        <w:rPr>
+          <w:rFonts w:ascii="Consolas" w:eastAsia="Times New Roman" w:hAnsi="Consolas" w:cs="Times New Roman"/>
+          <w:color w:val="212121"/>
+          <w:kern w:val="0"/>
+          <w:sz w:val="21"/>
+          <w:szCs w:val="21"/>
+          <w14:ligatures w14:val="none"/>
+        </w:rPr>
+        <w:t>eigAcl1 &lt;= 0</w:t>
+      </w:r>
+    </w:p>
+    <w:p>
+      <w:pPr>
+        <w:shd w:val="clear" w:color="auto" w:fill="F5F5F5"/>
+        <w:spacing w:after="0" w:line="270" w:lineRule="atLeast"/>
+        <w:rPr>
+          <w:rFonts w:ascii="Consolas" w:eastAsia="Times New Roman" w:hAnsi="Consolas" w:cs="Times New Roman"/>
+          <w:color w:val="212121"/>
+          <w:kern w:val="0"/>
+          <w:sz w:val="21"/>
+          <w:szCs w:val="21"/>
+          <w14:ligatures w14:val="none"/>
+        </w:rPr>
+      </w:pPr>
+      <w:r>
+        <w:rPr>
+          <w:rFonts w:ascii="Consolas" w:eastAsia="Times New Roman" w:hAnsi="Consolas" w:cs="Times New Roman"/>
+          <w:color w:val="212121"/>
+          <w:kern w:val="0"/>
+          <w:sz w:val="21"/>
+          <w:szCs w:val="21"/>
+          <w14:ligatures w14:val="none"/>
+        </w:rPr>
+        <w:t xml:space="preserve">        </w:t>
+      </w:r>
+      <w:proofErr w:type="spellStart"/>
+      <w:proofErr w:type="gramStart"/>
+      <w:r>
+        <w:rPr>
+          <w:rFonts w:ascii="Consolas" w:eastAsia="Times New Roman" w:hAnsi="Consolas" w:cs="Times New Roman"/>
+          <w:color w:val="212121"/>
+          <w:kern w:val="0"/>
+          <w:sz w:val="21"/>
+          <w:szCs w:val="21"/>
+          <w14:ligatures w14:val="none"/>
+        </w:rPr>
+        <w:t>disp</w:t>
+      </w:r>
+      <w:proofErr w:type="spellEnd"/>
+      <w:r>
+        <w:rPr>
+          <w:rFonts w:ascii="Consolas" w:eastAsia="Times New Roman" w:hAnsi="Consolas" w:cs="Times New Roman"/>
+          <w:color w:val="212121"/>
+          <w:kern w:val="0"/>
+          <w:sz w:val="21"/>
+          <w:szCs w:val="21"/>
+          <w14:ligatures w14:val="none"/>
+        </w:rPr>
+        <w:t>(</w:t>
+      </w:r>
+      <w:proofErr w:type="gramEnd"/>
+      <w:r>
+        <w:rPr>
+          <w:rFonts w:ascii="Consolas" w:eastAsia="Times New Roman" w:hAnsi="Consolas" w:cs="Times New Roman"/>
+          <w:color w:val="A709F5"/>
+          <w:kern w:val="0"/>
+          <w:sz w:val="21"/>
+          <w:szCs w:val="21"/>
+          <w14:ligatures w14:val="none"/>
+        </w:rPr>
+        <w:t>'Verification successful!'</w:t>
+      </w:r>
+      <w:r>
+        <w:rPr>
+          <w:rFonts w:ascii="Consolas" w:eastAsia="Times New Roman" w:hAnsi="Consolas" w:cs="Times New Roman"/>
+          <w:color w:val="212121"/>
+          <w:kern w:val="0"/>
+          <w:sz w:val="21"/>
+          <w:szCs w:val="21"/>
+          <w14:ligatures w14:val="none"/>
+        </w:rPr>
+        <w:t>)</w:t>
+      </w:r>
+    </w:p>
+    <w:p>
+      <w:pPr>
+        <w:shd w:val="clear" w:color="auto" w:fill="F5F5F5"/>
+        <w:spacing w:after="0" w:line="270" w:lineRule="atLeast"/>
+        <w:rPr>
+          <w:rFonts w:ascii="Consolas" w:eastAsia="Times New Roman" w:hAnsi="Consolas" w:cs="Times New Roman"/>
+          <w:color w:val="212121"/>
+          <w:kern w:val="0"/>
+          <w:sz w:val="21"/>
+          <w:szCs w:val="21"/>
+          <w14:ligatures w14:val="none"/>
+        </w:rPr>
+      </w:pPr>
+      <w:r>
+        <w:rPr>
+          <w:rFonts w:ascii="Consolas" w:eastAsia="Times New Roman" w:hAnsi="Consolas" w:cs="Times New Roman"/>
+          <w:color w:val="212121"/>
+          <w:kern w:val="0"/>
+          <w:sz w:val="21"/>
+          <w:szCs w:val="21"/>
+          <w14:ligatures w14:val="none"/>
+        </w:rPr>
+        <w:t xml:space="preserve">    </w:t>
+      </w:r>
+      <w:r>
+        <w:rPr>
+          <w:rFonts w:ascii="Consolas" w:eastAsia="Times New Roman" w:hAnsi="Consolas" w:cs="Times New Roman"/>
+          <w:color w:val="0E00FF"/>
+          <w:kern w:val="0"/>
+          <w:sz w:val="21"/>
+          <w:szCs w:val="21"/>
+          <w14:ligatures w14:val="none"/>
+        </w:rPr>
         <w:t>else</w:t>
       </w:r>
     </w:p>
@@ -1085,8 +2085,34 @@
           <w:szCs w:val="21"/>
           <w14:ligatures w14:val="none"/>
         </w:rPr>
-        <w:t xml:space="preserve">    disp(</w:t>
-      </w:r>
+        <w:t xml:space="preserve">        </w:t>
+      </w:r>
+      <w:proofErr w:type="spellStart"/>
+      <w:proofErr w:type="gramStart"/>
+      <w:r>
+        <w:rPr>
+          <w:rFonts w:ascii="Consolas" w:eastAsia="Times New Roman" w:hAnsi="Consolas" w:cs="Times New Roman"/>
+          <w:color w:val="212121"/>
+          <w:kern w:val="0"/>
+          <w:sz w:val="21"/>
+          <w:szCs w:val="21"/>
+          <w14:ligatures w14:val="none"/>
+        </w:rPr>
+        <w:t>disp</w:t>
+      </w:r>
+      <w:proofErr w:type="spellEnd"/>
+      <w:r>
+        <w:rPr>
+          <w:rFonts w:ascii="Consolas" w:eastAsia="Times New Roman" w:hAnsi="Consolas" w:cs="Times New Roman"/>
+          <w:color w:val="212121"/>
+          <w:kern w:val="0"/>
+          <w:sz w:val="21"/>
+          <w:szCs w:val="21"/>
+          <w14:ligatures w14:val="none"/>
+        </w:rPr>
+        <w:t>(</w:t>
+      </w:r>
+      <w:proofErr w:type="gramEnd"/>
       <w:r>
         <w:rPr>
           <w:rFonts w:ascii="Consolas" w:eastAsia="Times New Roman" w:hAnsi="Consolas" w:cs="Times New Roman"/>
@@ -1096,6 +2122,140 @@
           <w:szCs w:val="21"/>
           <w14:ligatures w14:val="none"/>
         </w:rPr>
+        <w:t>'Verification failed!'</w:t>
+      </w:r>
+      <w:r>
+        <w:rPr>
+          <w:rFonts w:ascii="Consolas" w:eastAsia="Times New Roman" w:hAnsi="Consolas" w:cs="Times New Roman"/>
+          <w:color w:val="212121"/>
+          <w:kern w:val="0"/>
+          <w:sz w:val="21"/>
+          <w:szCs w:val="21"/>
+          <w14:ligatures w14:val="none"/>
+        </w:rPr>
+        <w:t>)</w:t>
+      </w:r>
+    </w:p>
+    <w:p>
+      <w:pPr>
+        <w:shd w:val="clear" w:color="auto" w:fill="F5F5F5"/>
+        <w:spacing w:after="0" w:line="270" w:lineRule="atLeast"/>
+        <w:rPr>
+          <w:rFonts w:ascii="Consolas" w:eastAsia="Times New Roman" w:hAnsi="Consolas" w:cs="Times New Roman"/>
+          <w:color w:val="212121"/>
+          <w:kern w:val="0"/>
+          <w:sz w:val="21"/>
+          <w:szCs w:val="21"/>
+          <w14:ligatures w14:val="none"/>
+        </w:rPr>
+      </w:pPr>
+      <w:r>
+        <w:rPr>
+          <w:rFonts w:ascii="Consolas" w:eastAsia="Times New Roman" w:hAnsi="Consolas" w:cs="Times New Roman"/>
+          <w:color w:val="212121"/>
+          <w:kern w:val="0"/>
+          <w:sz w:val="21"/>
+          <w:szCs w:val="21"/>
+          <w14:ligatures w14:val="none"/>
+        </w:rPr>
+        <w:t xml:space="preserve">    </w:t>
+      </w:r>
+      <w:r>
+        <w:rPr>
+          <w:rFonts w:ascii="Consolas" w:eastAsia="Times New Roman" w:hAnsi="Consolas" w:cs="Times New Roman"/>
+          <w:color w:val="0E00FF"/>
+          <w:kern w:val="0"/>
+          <w:sz w:val="21"/>
+          <w:szCs w:val="21"/>
+          <w14:ligatures w14:val="none"/>
+        </w:rPr>
+        <w:t>end</w:t>
+      </w:r>
+    </w:p>
+    <w:p>
+      <w:pPr>
+        <w:shd w:val="clear" w:color="auto" w:fill="F5F5F5"/>
+        <w:spacing w:after="0" w:line="270" w:lineRule="atLeast"/>
+        <w:rPr>
+          <w:rFonts w:ascii="Consolas" w:eastAsia="Times New Roman" w:hAnsi="Consolas" w:cs="Times New Roman"/>
+          <w:color w:val="212121"/>
+          <w:kern w:val="0"/>
+          <w:sz w:val="21"/>
+          <w:szCs w:val="21"/>
+          <w14:ligatures w14:val="none"/>
+        </w:rPr>
+      </w:pPr>
+      <w:r>
+        <w:rPr>
+          <w:rFonts w:ascii="Consolas" w:eastAsia="Times New Roman" w:hAnsi="Consolas" w:cs="Times New Roman"/>
+          <w:color w:val="0E00FF"/>
+          <w:kern w:val="0"/>
+          <w:sz w:val="21"/>
+          <w:szCs w:val="21"/>
+          <w14:ligatures w14:val="none"/>
+        </w:rPr>
+        <w:t>else</w:t>
+      </w:r>
+    </w:p>
+    <w:p>
+      <w:pPr>
+        <w:shd w:val="clear" w:color="auto" w:fill="F5F5F5"/>
+        <w:spacing w:after="0" w:line="270" w:lineRule="atLeast"/>
+        <w:rPr>
+          <w:rFonts w:ascii="Consolas" w:eastAsia="Times New Roman" w:hAnsi="Consolas" w:cs="Times New Roman"/>
+          <w:color w:val="212121"/>
+          <w:kern w:val="0"/>
+          <w:sz w:val="21"/>
+          <w:szCs w:val="21"/>
+          <w14:ligatures w14:val="none"/>
+        </w:rPr>
+      </w:pPr>
+      <w:r>
+        <w:rPr>
+          <w:rFonts w:ascii="Consolas" w:eastAsia="Times New Roman" w:hAnsi="Consolas" w:cs="Times New Roman"/>
+          <w:color w:val="212121"/>
+          <w:kern w:val="0"/>
+          <w:sz w:val="21"/>
+          <w:szCs w:val="21"/>
+          <w14:ligatures w14:val="none"/>
+        </w:rPr>
+        <w:t xml:space="preserve">    </w:t>
+      </w:r>
+      <w:proofErr w:type="spellStart"/>
+      <w:proofErr w:type="gramStart"/>
+      <w:r>
+        <w:rPr>
+          <w:rFonts w:ascii="Consolas" w:eastAsia="Times New Roman" w:hAnsi="Consolas" w:cs="Times New Roman"/>
+          <w:color w:val="212121"/>
+          <w:kern w:val="0"/>
+          <w:sz w:val="21"/>
+          <w:szCs w:val="21"/>
+          <w14:ligatures w14:val="none"/>
+        </w:rPr>
+        <w:t>disp</w:t>
+      </w:r>
+      <w:proofErr w:type="spellEnd"/>
+      <w:r>
+        <w:rPr>
+          <w:rFonts w:ascii="Consolas" w:eastAsia="Times New Roman" w:hAnsi="Consolas" w:cs="Times New Roman"/>
+          <w:color w:val="212121"/>
+          <w:kern w:val="0"/>
+          <w:sz w:val="21"/>
+          <w:szCs w:val="21"/>
+          <w14:ligatures w14:val="none"/>
+        </w:rPr>
+        <w:t>(</w:t>
+      </w:r>
+      <w:proofErr w:type="gramEnd"/>
+      <w:r>
+        <w:rPr>
+          <w:rFonts w:ascii="Consolas" w:eastAsia="Times New Roman" w:hAnsi="Consolas" w:cs="Times New Roman"/>
+          <w:color w:val="A709F5"/>
+          <w:kern w:val="0"/>
+          <w:sz w:val="21"/>
+          <w:szCs w:val="21"/>
+          <w14:ligatures w14:val="none"/>
+        </w:rPr>
         <w:t>'SYS1 is not stabilizable.'</w:t>
       </w:r>
       <w:r>
@@ -1207,8 +2367,34 @@
           <w:szCs w:val="21"/>
           <w14:ligatures w14:val="none"/>
         </w:rPr>
-        <w:t xml:space="preserve">    disp(</w:t>
-      </w:r>
+        <w:t xml:space="preserve">    </w:t>
+      </w:r>
+      <w:proofErr w:type="spellStart"/>
+      <w:proofErr w:type="gramStart"/>
+      <w:r>
+        <w:rPr>
+          <w:rFonts w:ascii="Consolas" w:eastAsia="Times New Roman" w:hAnsi="Consolas" w:cs="Times New Roman"/>
+          <w:color w:val="212121"/>
+          <w:kern w:val="0"/>
+          <w:sz w:val="21"/>
+          <w:szCs w:val="21"/>
+          <w14:ligatures w14:val="none"/>
+        </w:rPr>
+        <w:t>disp</w:t>
+      </w:r>
+      <w:proofErr w:type="spellEnd"/>
+      <w:r>
+        <w:rPr>
+          <w:rFonts w:ascii="Consolas" w:eastAsia="Times New Roman" w:hAnsi="Consolas" w:cs="Times New Roman"/>
+          <w:color w:val="212121"/>
+          <w:kern w:val="0"/>
+          <w:sz w:val="21"/>
+          <w:szCs w:val="21"/>
+          <w14:ligatures w14:val="none"/>
+        </w:rPr>
+        <w:t>(</w:t>
+      </w:r>
+      <w:proofErr w:type="gramEnd"/>
       <w:r>
         <w:rPr>
           <w:rFonts w:ascii="Consolas" w:eastAsia="Times New Roman" w:hAnsi="Consolas" w:cs="Times New Roman"/>
@@ -1254,33 +2440,108 @@
           <w:szCs w:val="21"/>
           <w14:ligatures w14:val="none"/>
         </w:rPr>
-        <w:t xml:space="preserve">    K2_value = value(K2);</w:t>
-      </w:r>
-    </w:p>
-    <w:p>
-      <w:pPr>
-        <w:shd w:val="clear" w:color="auto" w:fill="F5F5F5"/>
-        <w:spacing w:after="0" w:line="270" w:lineRule="atLeast"/>
-        <w:rPr>
-          <w:rFonts w:ascii="Consolas" w:eastAsia="Times New Roman" w:hAnsi="Consolas" w:cs="Times New Roman"/>
-          <w:color w:val="212121"/>
-          <w:kern w:val="0"/>
-          <w:sz w:val="21"/>
-          <w:szCs w:val="21"/>
-          <w14:ligatures w14:val="none"/>
-        </w:rPr>
-      </w:pPr>
-      <w:r>
-        <w:rPr>
-          <w:rFonts w:ascii="Consolas" w:eastAsia="Times New Roman" w:hAnsi="Consolas" w:cs="Times New Roman"/>
-          <w:color w:val="212121"/>
-          <w:kern w:val="0"/>
-          <w:sz w:val="21"/>
-          <w:szCs w:val="21"/>
-          <w14:ligatures w14:val="none"/>
-        </w:rPr>
-        <w:t xml:space="preserve">    disp(</w:t>
-      </w:r>
+        <w:t xml:space="preserve">    </w:t>
+      </w:r>
+      <w:r>
+        <w:rPr>
+          <w:rFonts w:ascii="Consolas" w:eastAsia="Times New Roman" w:hAnsi="Consolas" w:cs="Times New Roman"/>
+          <w:color w:val="008013"/>
+          <w:kern w:val="0"/>
+          <w:sz w:val="21"/>
+          <w:szCs w:val="21"/>
+          <w14:ligatures w14:val="none"/>
+        </w:rPr>
+        <w:t>% Compute stabilizing control gain</w:t>
+      </w:r>
+    </w:p>
+    <w:p>
+      <w:pPr>
+        <w:shd w:val="clear" w:color="auto" w:fill="F5F5F5"/>
+        <w:spacing w:after="0" w:line="270" w:lineRule="atLeast"/>
+        <w:rPr>
+          <w:rFonts w:ascii="Consolas" w:eastAsia="Times New Roman" w:hAnsi="Consolas" w:cs="Times New Roman"/>
+          <w:color w:val="212121"/>
+          <w:kern w:val="0"/>
+          <w:sz w:val="21"/>
+          <w:szCs w:val="21"/>
+          <w14:ligatures w14:val="none"/>
+        </w:rPr>
+      </w:pPr>
+      <w:r>
+        <w:rPr>
+          <w:rFonts w:ascii="Consolas" w:eastAsia="Times New Roman" w:hAnsi="Consolas" w:cs="Times New Roman"/>
+          <w:color w:val="212121"/>
+          <w:kern w:val="0"/>
+          <w:sz w:val="21"/>
+          <w:szCs w:val="21"/>
+          <w14:ligatures w14:val="none"/>
+        </w:rPr>
+        <w:t xml:space="preserve">    K2 = value(Z2)/value(P2</w:t>
+      </w:r>
+      <w:proofErr w:type="gramStart"/>
+      <w:r>
+        <w:rPr>
+          <w:rFonts w:ascii="Consolas" w:eastAsia="Times New Roman" w:hAnsi="Consolas" w:cs="Times New Roman"/>
+          <w:color w:val="212121"/>
+          <w:kern w:val="0"/>
+          <w:sz w:val="21"/>
+          <w:szCs w:val="21"/>
+          <w14:ligatures w14:val="none"/>
+        </w:rPr>
+        <w:t>);</w:t>
+      </w:r>
+      <w:proofErr w:type="gramEnd"/>
+    </w:p>
+    <w:p>
+      <w:pPr>
+        <w:shd w:val="clear" w:color="auto" w:fill="F5F5F5"/>
+        <w:spacing w:after="0" w:line="270" w:lineRule="atLeast"/>
+        <w:rPr>
+          <w:rFonts w:ascii="Consolas" w:eastAsia="Times New Roman" w:hAnsi="Consolas" w:cs="Times New Roman"/>
+          <w:color w:val="212121"/>
+          <w:kern w:val="0"/>
+          <w:sz w:val="21"/>
+          <w:szCs w:val="21"/>
+          <w14:ligatures w14:val="none"/>
+        </w:rPr>
+      </w:pPr>
+      <w:r>
+        <w:rPr>
+          <w:rFonts w:ascii="Consolas" w:eastAsia="Times New Roman" w:hAnsi="Consolas" w:cs="Times New Roman"/>
+          <w:color w:val="212121"/>
+          <w:kern w:val="0"/>
+          <w:sz w:val="21"/>
+          <w:szCs w:val="21"/>
+          <w14:ligatures w14:val="none"/>
+        </w:rPr>
+        <w:t xml:space="preserve">    </w:t>
+      </w:r>
+      <w:proofErr w:type="spellStart"/>
+      <w:proofErr w:type="gramStart"/>
+      <w:r>
+        <w:rPr>
+          <w:rFonts w:ascii="Consolas" w:eastAsia="Times New Roman" w:hAnsi="Consolas" w:cs="Times New Roman"/>
+          <w:color w:val="212121"/>
+          <w:kern w:val="0"/>
+          <w:sz w:val="21"/>
+          <w:szCs w:val="21"/>
+          <w14:ligatures w14:val="none"/>
+        </w:rPr>
+        <w:t>disp</w:t>
+      </w:r>
+      <w:proofErr w:type="spellEnd"/>
+      <w:r>
+        <w:rPr>
+          <w:rFonts w:ascii="Consolas" w:eastAsia="Times New Roman" w:hAnsi="Consolas" w:cs="Times New Roman"/>
+          <w:color w:val="212121"/>
+          <w:kern w:val="0"/>
+          <w:sz w:val="21"/>
+          <w:szCs w:val="21"/>
+          <w14:ligatures w14:val="none"/>
+        </w:rPr>
+        <w:t>(</w:t>
+      </w:r>
+      <w:proofErr w:type="gramEnd"/>
       <w:r>
         <w:rPr>
           <w:rFonts w:ascii="Consolas" w:eastAsia="Times New Roman" w:hAnsi="Consolas" w:cs="Times New Roman"/>
@@ -1290,7 +2551,7 @@
           <w:szCs w:val="21"/>
           <w14:ligatures w14:val="none"/>
         </w:rPr>
-        <w:t>'Stabilizing control law for SYS2:'</w:t>
+        <w:t>'Stabilizing control gain for SYS2:'</w:t>
       </w:r>
       <w:r>
         <w:rPr>
@@ -1326,22 +2587,414 @@
           <w:szCs w:val="21"/>
           <w14:ligatures w14:val="none"/>
         </w:rPr>
-        <w:t xml:space="preserve">    disp(K2_value);</w:t>
-      </w:r>
-    </w:p>
-    <w:p>
-      <w:pPr>
-        <w:shd w:val="clear" w:color="auto" w:fill="F5F5F5"/>
-        <w:spacing w:after="0" w:line="270" w:lineRule="atLeast"/>
-        <w:rPr>
-          <w:rFonts w:ascii="Consolas" w:eastAsia="Times New Roman" w:hAnsi="Consolas" w:cs="Times New Roman"/>
-          <w:color w:val="212121"/>
-          <w:kern w:val="0"/>
-          <w:sz w:val="21"/>
-          <w:szCs w:val="21"/>
-          <w14:ligatures w14:val="none"/>
-        </w:rPr>
-      </w:pPr>
+        <w:t xml:space="preserve">    </w:t>
+      </w:r>
+      <w:proofErr w:type="spellStart"/>
+      <w:proofErr w:type="gramStart"/>
+      <w:r>
+        <w:rPr>
+          <w:rFonts w:ascii="Consolas" w:eastAsia="Times New Roman" w:hAnsi="Consolas" w:cs="Times New Roman"/>
+          <w:color w:val="212121"/>
+          <w:kern w:val="0"/>
+          <w:sz w:val="21"/>
+          <w:szCs w:val="21"/>
+          <w14:ligatures w14:val="none"/>
+        </w:rPr>
+        <w:t>disp</w:t>
+      </w:r>
+      <w:proofErr w:type="spellEnd"/>
+      <w:r>
+        <w:rPr>
+          <w:rFonts w:ascii="Consolas" w:eastAsia="Times New Roman" w:hAnsi="Consolas" w:cs="Times New Roman"/>
+          <w:color w:val="212121"/>
+          <w:kern w:val="0"/>
+          <w:sz w:val="21"/>
+          <w:szCs w:val="21"/>
+          <w14:ligatures w14:val="none"/>
+        </w:rPr>
+        <w:t>(</w:t>
+      </w:r>
+      <w:proofErr w:type="gramEnd"/>
+      <w:r>
+        <w:rPr>
+          <w:rFonts w:ascii="Consolas" w:eastAsia="Times New Roman" w:hAnsi="Consolas" w:cs="Times New Roman"/>
+          <w:color w:val="212121"/>
+          <w:kern w:val="0"/>
+          <w:sz w:val="21"/>
+          <w:szCs w:val="21"/>
+          <w14:ligatures w14:val="none"/>
+        </w:rPr>
+        <w:t>K2);</w:t>
+      </w:r>
+    </w:p>
+    <w:p>
+      <w:pPr>
+        <w:shd w:val="clear" w:color="auto" w:fill="F5F5F5"/>
+        <w:spacing w:after="0" w:line="270" w:lineRule="atLeast"/>
+        <w:rPr>
+          <w:rFonts w:ascii="Consolas" w:eastAsia="Times New Roman" w:hAnsi="Consolas" w:cs="Times New Roman"/>
+          <w:color w:val="212121"/>
+          <w:kern w:val="0"/>
+          <w:sz w:val="21"/>
+          <w:szCs w:val="21"/>
+          <w14:ligatures w14:val="none"/>
+        </w:rPr>
+      </w:pPr>
+      <w:r>
+        <w:rPr>
+          <w:rFonts w:ascii="Consolas" w:eastAsia="Times New Roman" w:hAnsi="Consolas" w:cs="Times New Roman"/>
+          <w:color w:val="212121"/>
+          <w:kern w:val="0"/>
+          <w:sz w:val="21"/>
+          <w:szCs w:val="21"/>
+          <w14:ligatures w14:val="none"/>
+        </w:rPr>
+        <w:t xml:space="preserve">    </w:t>
+      </w:r>
+      <w:r>
+        <w:rPr>
+          <w:rFonts w:ascii="Consolas" w:eastAsia="Times New Roman" w:hAnsi="Consolas" w:cs="Times New Roman"/>
+          <w:color w:val="008013"/>
+          <w:kern w:val="0"/>
+          <w:sz w:val="21"/>
+          <w:szCs w:val="21"/>
+          <w14:ligatures w14:val="none"/>
+        </w:rPr>
+        <w:t>% Verify stabilizing control gain</w:t>
+      </w:r>
+    </w:p>
+    <w:p>
+      <w:pPr>
+        <w:shd w:val="clear" w:color="auto" w:fill="F5F5F5"/>
+        <w:spacing w:after="0" w:line="270" w:lineRule="atLeast"/>
+        <w:rPr>
+          <w:rFonts w:ascii="Consolas" w:eastAsia="Times New Roman" w:hAnsi="Consolas" w:cs="Times New Roman"/>
+          <w:color w:val="212121"/>
+          <w:kern w:val="0"/>
+          <w:sz w:val="21"/>
+          <w:szCs w:val="21"/>
+          <w14:ligatures w14:val="none"/>
+        </w:rPr>
+      </w:pPr>
+      <w:r>
+        <w:rPr>
+          <w:rFonts w:ascii="Consolas" w:eastAsia="Times New Roman" w:hAnsi="Consolas" w:cs="Times New Roman"/>
+          <w:color w:val="212121"/>
+          <w:kern w:val="0"/>
+          <w:sz w:val="21"/>
+          <w:szCs w:val="21"/>
+          <w14:ligatures w14:val="none"/>
+        </w:rPr>
+        <w:t xml:space="preserve">    </w:t>
+      </w:r>
+      <w:proofErr w:type="spellStart"/>
+      <w:proofErr w:type="gramStart"/>
+      <w:r>
+        <w:rPr>
+          <w:rFonts w:ascii="Consolas" w:eastAsia="Times New Roman" w:hAnsi="Consolas" w:cs="Times New Roman"/>
+          <w:color w:val="212121"/>
+          <w:kern w:val="0"/>
+          <w:sz w:val="21"/>
+          <w:szCs w:val="21"/>
+          <w14:ligatures w14:val="none"/>
+        </w:rPr>
+        <w:t>disp</w:t>
+      </w:r>
+      <w:proofErr w:type="spellEnd"/>
+      <w:r>
+        <w:rPr>
+          <w:rFonts w:ascii="Consolas" w:eastAsia="Times New Roman" w:hAnsi="Consolas" w:cs="Times New Roman"/>
+          <w:color w:val="212121"/>
+          <w:kern w:val="0"/>
+          <w:sz w:val="21"/>
+          <w:szCs w:val="21"/>
+          <w14:ligatures w14:val="none"/>
+        </w:rPr>
+        <w:t>(</w:t>
+      </w:r>
+      <w:proofErr w:type="gramEnd"/>
+      <w:r>
+        <w:rPr>
+          <w:rFonts w:ascii="Consolas" w:eastAsia="Times New Roman" w:hAnsi="Consolas" w:cs="Times New Roman"/>
+          <w:color w:val="A709F5"/>
+          <w:kern w:val="0"/>
+          <w:sz w:val="21"/>
+          <w:szCs w:val="21"/>
+          <w14:ligatures w14:val="none"/>
+        </w:rPr>
+        <w:t>'Verifying stabilizing control gain for SYS2...'</w:t>
+      </w:r>
+      <w:r>
+        <w:rPr>
+          <w:rFonts w:ascii="Consolas" w:eastAsia="Times New Roman" w:hAnsi="Consolas" w:cs="Times New Roman"/>
+          <w:color w:val="212121"/>
+          <w:kern w:val="0"/>
+          <w:sz w:val="21"/>
+          <w:szCs w:val="21"/>
+          <w14:ligatures w14:val="none"/>
+        </w:rPr>
+        <w:t>);</w:t>
+      </w:r>
+    </w:p>
+    <w:p>
+      <w:pPr>
+        <w:shd w:val="clear" w:color="auto" w:fill="F5F5F5"/>
+        <w:spacing w:after="0" w:line="270" w:lineRule="atLeast"/>
+        <w:rPr>
+          <w:rFonts w:ascii="Consolas" w:eastAsia="Times New Roman" w:hAnsi="Consolas" w:cs="Times New Roman"/>
+          <w:color w:val="212121"/>
+          <w:kern w:val="0"/>
+          <w:sz w:val="21"/>
+          <w:szCs w:val="21"/>
+          <w14:ligatures w14:val="none"/>
+        </w:rPr>
+      </w:pPr>
+      <w:r>
+        <w:rPr>
+          <w:rFonts w:ascii="Consolas" w:eastAsia="Times New Roman" w:hAnsi="Consolas" w:cs="Times New Roman"/>
+          <w:color w:val="212121"/>
+          <w:kern w:val="0"/>
+          <w:sz w:val="21"/>
+          <w:szCs w:val="21"/>
+          <w14:ligatures w14:val="none"/>
+        </w:rPr>
+        <w:t xml:space="preserve">    Acl2 = A2+B2*</w:t>
+      </w:r>
+      <w:proofErr w:type="gramStart"/>
+      <w:r>
+        <w:rPr>
+          <w:rFonts w:ascii="Consolas" w:eastAsia="Times New Roman" w:hAnsi="Consolas" w:cs="Times New Roman"/>
+          <w:color w:val="212121"/>
+          <w:kern w:val="0"/>
+          <w:sz w:val="21"/>
+          <w:szCs w:val="21"/>
+          <w14:ligatures w14:val="none"/>
+        </w:rPr>
+        <w:t>K2;</w:t>
+      </w:r>
+      <w:proofErr w:type="gramEnd"/>
+    </w:p>
+    <w:p>
+      <w:pPr>
+        <w:shd w:val="clear" w:color="auto" w:fill="F5F5F5"/>
+        <w:spacing w:after="0" w:line="270" w:lineRule="atLeast"/>
+        <w:rPr>
+          <w:rFonts w:ascii="Consolas" w:eastAsia="Times New Roman" w:hAnsi="Consolas" w:cs="Times New Roman"/>
+          <w:color w:val="212121"/>
+          <w:kern w:val="0"/>
+          <w:sz w:val="21"/>
+          <w:szCs w:val="21"/>
+          <w14:ligatures w14:val="none"/>
+        </w:rPr>
+      </w:pPr>
+      <w:r>
+        <w:rPr>
+          <w:rFonts w:ascii="Consolas" w:eastAsia="Times New Roman" w:hAnsi="Consolas" w:cs="Times New Roman"/>
+          <w:color w:val="212121"/>
+          <w:kern w:val="0"/>
+          <w:sz w:val="21"/>
+          <w:szCs w:val="21"/>
+          <w14:ligatures w14:val="none"/>
+        </w:rPr>
+        <w:t xml:space="preserve">    eigAcl2 = real(</w:t>
+      </w:r>
+      <w:proofErr w:type="spellStart"/>
+      <w:proofErr w:type="gramStart"/>
+      <w:r>
+        <w:rPr>
+          <w:rFonts w:ascii="Consolas" w:eastAsia="Times New Roman" w:hAnsi="Consolas" w:cs="Times New Roman"/>
+          <w:color w:val="212121"/>
+          <w:kern w:val="0"/>
+          <w:sz w:val="21"/>
+          <w:szCs w:val="21"/>
+          <w14:ligatures w14:val="none"/>
+        </w:rPr>
+        <w:t>eig</w:t>
+      </w:r>
+      <w:proofErr w:type="spellEnd"/>
+      <w:r>
+        <w:rPr>
+          <w:rFonts w:ascii="Consolas" w:eastAsia="Times New Roman" w:hAnsi="Consolas" w:cs="Times New Roman"/>
+          <w:color w:val="212121"/>
+          <w:kern w:val="0"/>
+          <w:sz w:val="21"/>
+          <w:szCs w:val="21"/>
+          <w14:ligatures w14:val="none"/>
+        </w:rPr>
+        <w:t>(</w:t>
+      </w:r>
+      <w:proofErr w:type="gramEnd"/>
+      <w:r>
+        <w:rPr>
+          <w:rFonts w:ascii="Consolas" w:eastAsia="Times New Roman" w:hAnsi="Consolas" w:cs="Times New Roman"/>
+          <w:color w:val="212121"/>
+          <w:kern w:val="0"/>
+          <w:sz w:val="21"/>
+          <w:szCs w:val="21"/>
+          <w14:ligatures w14:val="none"/>
+        </w:rPr>
+        <w:t>Acl2));</w:t>
+      </w:r>
+    </w:p>
+    <w:p>
+      <w:pPr>
+        <w:shd w:val="clear" w:color="auto" w:fill="F5F5F5"/>
+        <w:spacing w:after="0" w:line="270" w:lineRule="atLeast"/>
+        <w:rPr>
+          <w:rFonts w:ascii="Consolas" w:eastAsia="Times New Roman" w:hAnsi="Consolas" w:cs="Times New Roman"/>
+          <w:color w:val="212121"/>
+          <w:kern w:val="0"/>
+          <w:sz w:val="21"/>
+          <w:szCs w:val="21"/>
+          <w14:ligatures w14:val="none"/>
+        </w:rPr>
+      </w:pPr>
+      <w:r>
+        <w:rPr>
+          <w:rFonts w:ascii="Consolas" w:eastAsia="Times New Roman" w:hAnsi="Consolas" w:cs="Times New Roman"/>
+          <w:color w:val="212121"/>
+          <w:kern w:val="0"/>
+          <w:sz w:val="21"/>
+          <w:szCs w:val="21"/>
+          <w14:ligatures w14:val="none"/>
+        </w:rPr>
+        <w:t xml:space="preserve">    </w:t>
+      </w:r>
+      <w:proofErr w:type="spellStart"/>
+      <w:proofErr w:type="gramStart"/>
+      <w:r>
+        <w:rPr>
+          <w:rFonts w:ascii="Consolas" w:eastAsia="Times New Roman" w:hAnsi="Consolas" w:cs="Times New Roman"/>
+          <w:color w:val="212121"/>
+          <w:kern w:val="0"/>
+          <w:sz w:val="21"/>
+          <w:szCs w:val="21"/>
+          <w14:ligatures w14:val="none"/>
+        </w:rPr>
+        <w:t>disp</w:t>
+      </w:r>
+      <w:proofErr w:type="spellEnd"/>
+      <w:r>
+        <w:rPr>
+          <w:rFonts w:ascii="Consolas" w:eastAsia="Times New Roman" w:hAnsi="Consolas" w:cs="Times New Roman"/>
+          <w:color w:val="212121"/>
+          <w:kern w:val="0"/>
+          <w:sz w:val="21"/>
+          <w:szCs w:val="21"/>
+          <w14:ligatures w14:val="none"/>
+        </w:rPr>
+        <w:t>(</w:t>
+      </w:r>
+      <w:proofErr w:type="gramEnd"/>
+      <w:r>
+        <w:rPr>
+          <w:rFonts w:ascii="Consolas" w:eastAsia="Times New Roman" w:hAnsi="Consolas" w:cs="Times New Roman"/>
+          <w:color w:val="A709F5"/>
+          <w:kern w:val="0"/>
+          <w:sz w:val="21"/>
+          <w:szCs w:val="21"/>
+          <w14:ligatures w14:val="none"/>
+        </w:rPr>
+        <w:t>'Eigen values (real parts) for closed loop SYS2:'</w:t>
+      </w:r>
+      <w:r>
+        <w:rPr>
+          <w:rFonts w:ascii="Consolas" w:eastAsia="Times New Roman" w:hAnsi="Consolas" w:cs="Times New Roman"/>
+          <w:color w:val="212121"/>
+          <w:kern w:val="0"/>
+          <w:sz w:val="21"/>
+          <w:szCs w:val="21"/>
+          <w14:ligatures w14:val="none"/>
+        </w:rPr>
+        <w:t>);</w:t>
+      </w:r>
+    </w:p>
+    <w:p>
+      <w:pPr>
+        <w:shd w:val="clear" w:color="auto" w:fill="F5F5F5"/>
+        <w:spacing w:after="0" w:line="270" w:lineRule="atLeast"/>
+        <w:rPr>
+          <w:rFonts w:ascii="Consolas" w:eastAsia="Times New Roman" w:hAnsi="Consolas" w:cs="Times New Roman"/>
+          <w:color w:val="212121"/>
+          <w:kern w:val="0"/>
+          <w:sz w:val="21"/>
+          <w:szCs w:val="21"/>
+          <w14:ligatures w14:val="none"/>
+        </w:rPr>
+      </w:pPr>
+      <w:r>
+        <w:rPr>
+          <w:rFonts w:ascii="Consolas" w:eastAsia="Times New Roman" w:hAnsi="Consolas" w:cs="Times New Roman"/>
+          <w:color w:val="212121"/>
+          <w:kern w:val="0"/>
+          <w:sz w:val="21"/>
+          <w:szCs w:val="21"/>
+          <w14:ligatures w14:val="none"/>
+        </w:rPr>
+        <w:t xml:space="preserve">    </w:t>
+      </w:r>
+      <w:proofErr w:type="spellStart"/>
+      <w:r>
+        <w:rPr>
+          <w:rFonts w:ascii="Consolas" w:eastAsia="Times New Roman" w:hAnsi="Consolas" w:cs="Times New Roman"/>
+          <w:color w:val="212121"/>
+          <w:kern w:val="0"/>
+          <w:sz w:val="21"/>
+          <w:szCs w:val="21"/>
+          <w14:ligatures w14:val="none"/>
+        </w:rPr>
+        <w:t>disp</w:t>
+      </w:r>
+      <w:proofErr w:type="spellEnd"/>
+      <w:r>
+        <w:rPr>
+          <w:rFonts w:ascii="Consolas" w:eastAsia="Times New Roman" w:hAnsi="Consolas" w:cs="Times New Roman"/>
+          <w:color w:val="212121"/>
+          <w:kern w:val="0"/>
+          <w:sz w:val="21"/>
+          <w:szCs w:val="21"/>
+          <w14:ligatures w14:val="none"/>
+        </w:rPr>
+        <w:t>(eigAcl2</w:t>
+      </w:r>
+      <w:proofErr w:type="gramStart"/>
+      <w:r>
+        <w:rPr>
+          <w:rFonts w:ascii="Consolas" w:eastAsia="Times New Roman" w:hAnsi="Consolas" w:cs="Times New Roman"/>
+          <w:color w:val="212121"/>
+          <w:kern w:val="0"/>
+          <w:sz w:val="21"/>
+          <w:szCs w:val="21"/>
+          <w14:ligatures w14:val="none"/>
+        </w:rPr>
+        <w:t>);</w:t>
+      </w:r>
+      <w:proofErr w:type="gramEnd"/>
+    </w:p>
+    <w:p>
+      <w:pPr>
+        <w:shd w:val="clear" w:color="auto" w:fill="F5F5F5"/>
+        <w:spacing w:after="0" w:line="270" w:lineRule="atLeast"/>
+        <w:rPr>
+          <w:rFonts w:ascii="Consolas" w:eastAsia="Times New Roman" w:hAnsi="Consolas" w:cs="Times New Roman"/>
+          <w:color w:val="212121"/>
+          <w:kern w:val="0"/>
+          <w:sz w:val="21"/>
+          <w:szCs w:val="21"/>
+          <w14:ligatures w14:val="none"/>
+        </w:rPr>
+      </w:pPr>
+      <w:r>
+        <w:rPr>
+          <w:rFonts w:ascii="Consolas" w:eastAsia="Times New Roman" w:hAnsi="Consolas" w:cs="Times New Roman"/>
+          <w:color w:val="212121"/>
+          <w:kern w:val="0"/>
+          <w:sz w:val="21"/>
+          <w:szCs w:val="21"/>
+          <w14:ligatures w14:val="none"/>
+        </w:rPr>
+        <w:t xml:space="preserve">    </w:t>
+      </w:r>
       <w:r>
         <w:rPr>
           <w:rFonts w:ascii="Consolas" w:eastAsia="Times New Roman" w:hAnsi="Consolas" w:cs="Times New Roman"/>
@@ -1351,6 +3004,126 @@
           <w:szCs w:val="21"/>
           <w14:ligatures w14:val="none"/>
         </w:rPr>
+        <w:t xml:space="preserve">if </w:t>
+      </w:r>
+      <w:r>
+        <w:rPr>
+          <w:rFonts w:ascii="Consolas" w:eastAsia="Times New Roman" w:hAnsi="Consolas" w:cs="Times New Roman"/>
+          <w:color w:val="212121"/>
+          <w:kern w:val="0"/>
+          <w:sz w:val="21"/>
+          <w:szCs w:val="21"/>
+          <w14:ligatures w14:val="none"/>
+        </w:rPr>
+        <w:t>eigAcl2 &lt;= 0</w:t>
+      </w:r>
+    </w:p>
+    <w:p>
+      <w:pPr>
+        <w:shd w:val="clear" w:color="auto" w:fill="F5F5F5"/>
+        <w:spacing w:after="0" w:line="270" w:lineRule="atLeast"/>
+        <w:rPr>
+          <w:rFonts w:ascii="Consolas" w:eastAsia="Times New Roman" w:hAnsi="Consolas" w:cs="Times New Roman"/>
+          <w:color w:val="212121"/>
+          <w:kern w:val="0"/>
+          <w:sz w:val="21"/>
+          <w:szCs w:val="21"/>
+          <w14:ligatures w14:val="none"/>
+        </w:rPr>
+      </w:pPr>
+      <w:r>
+        <w:rPr>
+          <w:rFonts w:ascii="Consolas" w:eastAsia="Times New Roman" w:hAnsi="Consolas" w:cs="Times New Roman"/>
+          <w:color w:val="212121"/>
+          <w:kern w:val="0"/>
+          <w:sz w:val="21"/>
+          <w:szCs w:val="21"/>
+          <w14:ligatures w14:val="none"/>
+        </w:rPr>
+        <w:t xml:space="preserve">        </w:t>
+      </w:r>
+      <w:proofErr w:type="spellStart"/>
+      <w:proofErr w:type="gramStart"/>
+      <w:r>
+        <w:rPr>
+          <w:rFonts w:ascii="Consolas" w:eastAsia="Times New Roman" w:hAnsi="Consolas" w:cs="Times New Roman"/>
+          <w:color w:val="212121"/>
+          <w:kern w:val="0"/>
+          <w:sz w:val="21"/>
+          <w:szCs w:val="21"/>
+          <w14:ligatures w14:val="none"/>
+        </w:rPr>
+        <w:t>disp</w:t>
+      </w:r>
+      <w:proofErr w:type="spellEnd"/>
+      <w:r>
+        <w:rPr>
+          <w:rFonts w:ascii="Consolas" w:eastAsia="Times New Roman" w:hAnsi="Consolas" w:cs="Times New Roman"/>
+          <w:color w:val="212121"/>
+          <w:kern w:val="0"/>
+          <w:sz w:val="21"/>
+          <w:szCs w:val="21"/>
+          <w14:ligatures w14:val="none"/>
+        </w:rPr>
+        <w:t>(</w:t>
+      </w:r>
+      <w:proofErr w:type="gramEnd"/>
+      <w:r>
+        <w:rPr>
+          <w:rFonts w:ascii="Consolas" w:eastAsia="Times New Roman" w:hAnsi="Consolas" w:cs="Times New Roman"/>
+          <w:color w:val="A709F5"/>
+          <w:kern w:val="0"/>
+          <w:sz w:val="21"/>
+          <w:szCs w:val="21"/>
+          <w14:ligatures w14:val="none"/>
+        </w:rPr>
+        <w:t>'Verification successful!'</w:t>
+      </w:r>
+      <w:r>
+        <w:rPr>
+          <w:rFonts w:ascii="Consolas" w:eastAsia="Times New Roman" w:hAnsi="Consolas" w:cs="Times New Roman"/>
+          <w:color w:val="212121"/>
+          <w:kern w:val="0"/>
+          <w:sz w:val="21"/>
+          <w:szCs w:val="21"/>
+          <w14:ligatures w14:val="none"/>
+        </w:rPr>
+        <w:t>)</w:t>
+      </w:r>
+    </w:p>
+    <w:p>
+      <w:pPr>
+        <w:shd w:val="clear" w:color="auto" w:fill="F5F5F5"/>
+        <w:spacing w:after="0" w:line="270" w:lineRule="atLeast"/>
+        <w:rPr>
+          <w:rFonts w:ascii="Consolas" w:eastAsia="Times New Roman" w:hAnsi="Consolas" w:cs="Times New Roman"/>
+          <w:color w:val="212121"/>
+          <w:kern w:val="0"/>
+          <w:sz w:val="21"/>
+          <w:szCs w:val="21"/>
+          <w14:ligatures w14:val="none"/>
+        </w:rPr>
+      </w:pPr>
+      <w:r>
+        <w:rPr>
+          <w:rFonts w:ascii="Consolas" w:eastAsia="Times New Roman" w:hAnsi="Consolas" w:cs="Times New Roman"/>
+          <w:color w:val="212121"/>
+          <w:kern w:val="0"/>
+          <w:sz w:val="21"/>
+          <w:szCs w:val="21"/>
+          <w14:ligatures w14:val="none"/>
+        </w:rPr>
+        <w:t xml:space="preserve">    </w:t>
+      </w:r>
+      <w:r>
+        <w:rPr>
+          <w:rFonts w:ascii="Consolas" w:eastAsia="Times New Roman" w:hAnsi="Consolas" w:cs="Times New Roman"/>
+          <w:color w:val="0E00FF"/>
+          <w:kern w:val="0"/>
+          <w:sz w:val="21"/>
+          <w:szCs w:val="21"/>
+          <w14:ligatures w14:val="none"/>
+        </w:rPr>
         <w:t>else</w:t>
       </w:r>
     </w:p>
@@ -1376,8 +3149,34 @@
           <w:szCs w:val="21"/>
           <w14:ligatures w14:val="none"/>
         </w:rPr>
-        <w:t xml:space="preserve">    disp(</w:t>
-      </w:r>
+        <w:t xml:space="preserve">        </w:t>
+      </w:r>
+      <w:proofErr w:type="spellStart"/>
+      <w:proofErr w:type="gramStart"/>
+      <w:r>
+        <w:rPr>
+          <w:rFonts w:ascii="Consolas" w:eastAsia="Times New Roman" w:hAnsi="Consolas" w:cs="Times New Roman"/>
+          <w:color w:val="212121"/>
+          <w:kern w:val="0"/>
+          <w:sz w:val="21"/>
+          <w:szCs w:val="21"/>
+          <w14:ligatures w14:val="none"/>
+        </w:rPr>
+        <w:t>disp</w:t>
+      </w:r>
+      <w:proofErr w:type="spellEnd"/>
+      <w:r>
+        <w:rPr>
+          <w:rFonts w:ascii="Consolas" w:eastAsia="Times New Roman" w:hAnsi="Consolas" w:cs="Times New Roman"/>
+          <w:color w:val="212121"/>
+          <w:kern w:val="0"/>
+          <w:sz w:val="21"/>
+          <w:szCs w:val="21"/>
+          <w14:ligatures w14:val="none"/>
+        </w:rPr>
+        <w:t>(</w:t>
+      </w:r>
+      <w:proofErr w:type="gramEnd"/>
       <w:r>
         <w:rPr>
           <w:rFonts w:ascii="Consolas" w:eastAsia="Times New Roman" w:hAnsi="Consolas" w:cs="Times New Roman"/>
@@ -1387,6 +3186,140 @@
           <w:szCs w:val="21"/>
           <w14:ligatures w14:val="none"/>
         </w:rPr>
+        <w:t>'Verification failed!'</w:t>
+      </w:r>
+      <w:r>
+        <w:rPr>
+          <w:rFonts w:ascii="Consolas" w:eastAsia="Times New Roman" w:hAnsi="Consolas" w:cs="Times New Roman"/>
+          <w:color w:val="212121"/>
+          <w:kern w:val="0"/>
+          <w:sz w:val="21"/>
+          <w:szCs w:val="21"/>
+          <w14:ligatures w14:val="none"/>
+        </w:rPr>
+        <w:t>)</w:t>
+      </w:r>
+    </w:p>
+    <w:p>
+      <w:pPr>
+        <w:shd w:val="clear" w:color="auto" w:fill="F5F5F5"/>
+        <w:spacing w:after="0" w:line="270" w:lineRule="atLeast"/>
+        <w:rPr>
+          <w:rFonts w:ascii="Consolas" w:eastAsia="Times New Roman" w:hAnsi="Consolas" w:cs="Times New Roman"/>
+          <w:color w:val="212121"/>
+          <w:kern w:val="0"/>
+          <w:sz w:val="21"/>
+          <w:szCs w:val="21"/>
+          <w14:ligatures w14:val="none"/>
+        </w:rPr>
+      </w:pPr>
+      <w:r>
+        <w:rPr>
+          <w:rFonts w:ascii="Consolas" w:eastAsia="Times New Roman" w:hAnsi="Consolas" w:cs="Times New Roman"/>
+          <w:color w:val="212121"/>
+          <w:kern w:val="0"/>
+          <w:sz w:val="21"/>
+          <w:szCs w:val="21"/>
+          <w14:ligatures w14:val="none"/>
+        </w:rPr>
+        <w:t xml:space="preserve">    </w:t>
+      </w:r>
+      <w:r>
+        <w:rPr>
+          <w:rFonts w:ascii="Consolas" w:eastAsia="Times New Roman" w:hAnsi="Consolas" w:cs="Times New Roman"/>
+          <w:color w:val="0E00FF"/>
+          <w:kern w:val="0"/>
+          <w:sz w:val="21"/>
+          <w:szCs w:val="21"/>
+          <w14:ligatures w14:val="none"/>
+        </w:rPr>
+        <w:t>end</w:t>
+      </w:r>
+    </w:p>
+    <w:p>
+      <w:pPr>
+        <w:shd w:val="clear" w:color="auto" w:fill="F5F5F5"/>
+        <w:spacing w:after="0" w:line="270" w:lineRule="atLeast"/>
+        <w:rPr>
+          <w:rFonts w:ascii="Consolas" w:eastAsia="Times New Roman" w:hAnsi="Consolas" w:cs="Times New Roman"/>
+          <w:color w:val="212121"/>
+          <w:kern w:val="0"/>
+          <w:sz w:val="21"/>
+          <w:szCs w:val="21"/>
+          <w14:ligatures w14:val="none"/>
+        </w:rPr>
+      </w:pPr>
+      <w:r>
+        <w:rPr>
+          <w:rFonts w:ascii="Consolas" w:eastAsia="Times New Roman" w:hAnsi="Consolas" w:cs="Times New Roman"/>
+          <w:color w:val="0E00FF"/>
+          <w:kern w:val="0"/>
+          <w:sz w:val="21"/>
+          <w:szCs w:val="21"/>
+          <w14:ligatures w14:val="none"/>
+        </w:rPr>
+        <w:t>else</w:t>
+      </w:r>
+    </w:p>
+    <w:p>
+      <w:pPr>
+        <w:shd w:val="clear" w:color="auto" w:fill="F5F5F5"/>
+        <w:spacing w:after="0" w:line="270" w:lineRule="atLeast"/>
+        <w:rPr>
+          <w:rFonts w:ascii="Consolas" w:eastAsia="Times New Roman" w:hAnsi="Consolas" w:cs="Times New Roman"/>
+          <w:color w:val="212121"/>
+          <w:kern w:val="0"/>
+          <w:sz w:val="21"/>
+          <w:szCs w:val="21"/>
+          <w14:ligatures w14:val="none"/>
+        </w:rPr>
+      </w:pPr>
+      <w:r>
+        <w:rPr>
+          <w:rFonts w:ascii="Consolas" w:eastAsia="Times New Roman" w:hAnsi="Consolas" w:cs="Times New Roman"/>
+          <w:color w:val="212121"/>
+          <w:kern w:val="0"/>
+          <w:sz w:val="21"/>
+          <w:szCs w:val="21"/>
+          <w14:ligatures w14:val="none"/>
+        </w:rPr>
+        <w:t xml:space="preserve">    </w:t>
+      </w:r>
+      <w:proofErr w:type="spellStart"/>
+      <w:proofErr w:type="gramStart"/>
+      <w:r>
+        <w:rPr>
+          <w:rFonts w:ascii="Consolas" w:eastAsia="Times New Roman" w:hAnsi="Consolas" w:cs="Times New Roman"/>
+          <w:color w:val="212121"/>
+          <w:kern w:val="0"/>
+          <w:sz w:val="21"/>
+          <w:szCs w:val="21"/>
+          <w14:ligatures w14:val="none"/>
+        </w:rPr>
+        <w:t>disp</w:t>
+      </w:r>
+      <w:proofErr w:type="spellEnd"/>
+      <w:r>
+        <w:rPr>
+          <w:rFonts w:ascii="Consolas" w:eastAsia="Times New Roman" w:hAnsi="Consolas" w:cs="Times New Roman"/>
+          <w:color w:val="212121"/>
+          <w:kern w:val="0"/>
+          <w:sz w:val="21"/>
+          <w:szCs w:val="21"/>
+          <w14:ligatures w14:val="none"/>
+        </w:rPr>
+        <w:t>(</w:t>
+      </w:r>
+      <w:proofErr w:type="gramEnd"/>
+      <w:r>
+        <w:rPr>
+          <w:rFonts w:ascii="Consolas" w:eastAsia="Times New Roman" w:hAnsi="Consolas" w:cs="Times New Roman"/>
+          <w:color w:val="A709F5"/>
+          <w:kern w:val="0"/>
+          <w:sz w:val="21"/>
+          <w:szCs w:val="21"/>
+          <w14:ligatures w14:val="none"/>
+        </w:rPr>
         <w:t>'SYS2 is not stabilizable.'</w:t>
       </w:r>
       <w:r>
@@ -1407,25 +3340,27 @@
         <w:spacing w:after="150" w:line="270" w:lineRule="atLeast"/>
         <w:rPr>
           <w:rFonts w:ascii="Consolas" w:eastAsia="Times New Roman" w:hAnsi="Consolas" w:cs="Times New Roman"/>
-          <w:color w:val="212121"/>
-          <w:kern w:val="0"/>
-          <w:sz w:val="21"/>
-          <w:szCs w:val="21"/>
-          <w14:ligatures w14:val="none"/>
-        </w:rPr>
-      </w:pPr>
-      <w:r>
-        <w:rPr>
-          <w:rFonts w:ascii="Consolas" w:eastAsia="Times New Roman" w:hAnsi="Consolas" w:cs="Times New Roman"/>
           <w:color w:val="0E00FF"/>
           <w:kern w:val="0"/>
           <w:sz w:val="21"/>
           <w:szCs w:val="21"/>
           <w14:ligatures w14:val="none"/>
         </w:rPr>
+      </w:pPr>
+      <w:r>
+        <w:rPr>
+          <w:rFonts w:ascii="Consolas" w:eastAsia="Times New Roman" w:hAnsi="Consolas" w:cs="Times New Roman"/>
+          <w:color w:val="0E00FF"/>
+          <w:kern w:val="0"/>
+          <w:sz w:val="21"/>
+          <w:szCs w:val="21"/>
+          <w14:ligatures w14:val="none"/>
+        </w:rPr>
         <w:t>end</w:t>
       </w:r>
     </w:p>
+    <w:p/>
+    <w:p/>
     <w:p>
       <w:pPr>
         <w:pStyle w:val="Heading1"/>
@@ -1439,167 +3374,80 @@
           <w:b/>
           <w:bCs/>
         </w:rPr>
+        <w:lastRenderedPageBreak/>
         <w:t>OUTPUT:</w:t>
       </w:r>
     </w:p>
     <w:p>
       <w:pPr>
-        <w:tabs>
-          <w:tab w:val="left" w:pos="916"/>
-          <w:tab w:val="left" w:pos="1832"/>
-          <w:tab w:val="left" w:pos="2748"/>
-          <w:tab w:val="left" w:pos="3664"/>
-          <w:tab w:val="left" w:pos="4580"/>
-          <w:tab w:val="left" w:pos="5496"/>
-          <w:tab w:val="left" w:pos="6412"/>
-          <w:tab w:val="left" w:pos="7328"/>
-          <w:tab w:val="left" w:pos="8244"/>
-          <w:tab w:val="left" w:pos="9160"/>
-          <w:tab w:val="left" w:pos="10076"/>
-          <w:tab w:val="left" w:pos="10992"/>
-          <w:tab w:val="left" w:pos="11908"/>
-          <w:tab w:val="left" w:pos="12824"/>
-          <w:tab w:val="left" w:pos="13740"/>
-          <w:tab w:val="left" w:pos="14656"/>
-        </w:tabs>
-        <w:spacing w:after="0" w:line="240" w:lineRule="auto"/>
-        <w:rPr>
-          <w:rFonts w:ascii="Courier New" w:eastAsia="Times New Roman" w:hAnsi="Courier New" w:cs="Courier New"/>
-          <w:kern w:val="0"/>
-          <w:sz w:val="20"/>
-          <w:szCs w:val="20"/>
-          <w14:ligatures w14:val="none"/>
-        </w:rPr>
-      </w:pPr>
-      <w:r>
-        <w:rPr>
-          <w:rFonts w:ascii="Courier New" w:eastAsia="Times New Roman" w:hAnsi="Courier New" w:cs="Courier New"/>
-          <w:kern w:val="0"/>
-          <w:sz w:val="20"/>
-          <w:szCs w:val="20"/>
-          <w14:ligatures w14:val="none"/>
-        </w:rPr>
+        <w:pStyle w:val="HTMLPreformatted"/>
+      </w:pPr>
+      <w:r>
         <w:t>SYS1 is not stabilizable.</w:t>
       </w:r>
     </w:p>
     <w:p>
       <w:pPr>
-        <w:tabs>
-          <w:tab w:val="left" w:pos="916"/>
-          <w:tab w:val="left" w:pos="1832"/>
-          <w:tab w:val="left" w:pos="2748"/>
-          <w:tab w:val="left" w:pos="3664"/>
-          <w:tab w:val="left" w:pos="4580"/>
-          <w:tab w:val="left" w:pos="5496"/>
-          <w:tab w:val="left" w:pos="6412"/>
-          <w:tab w:val="left" w:pos="7328"/>
-          <w:tab w:val="left" w:pos="8244"/>
-          <w:tab w:val="left" w:pos="9160"/>
-          <w:tab w:val="left" w:pos="10076"/>
-          <w:tab w:val="left" w:pos="10992"/>
-          <w:tab w:val="left" w:pos="11908"/>
-          <w:tab w:val="left" w:pos="12824"/>
-          <w:tab w:val="left" w:pos="13740"/>
-          <w:tab w:val="left" w:pos="14656"/>
-        </w:tabs>
-        <w:spacing w:after="0" w:line="240" w:lineRule="auto"/>
-        <w:rPr>
-          <w:rFonts w:ascii="Courier New" w:eastAsia="Times New Roman" w:hAnsi="Courier New" w:cs="Courier New"/>
-          <w:kern w:val="0"/>
-          <w:sz w:val="20"/>
-          <w:szCs w:val="20"/>
-          <w14:ligatures w14:val="none"/>
-        </w:rPr>
-      </w:pPr>
-      <w:r>
-        <w:rPr>
-          <w:rFonts w:ascii="Courier New" w:eastAsia="Times New Roman" w:hAnsi="Courier New" w:cs="Courier New"/>
-          <w:kern w:val="0"/>
-          <w:sz w:val="20"/>
-          <w:szCs w:val="20"/>
-          <w14:ligatures w14:val="none"/>
-        </w:rPr>
+        <w:pStyle w:val="HTMLPreformatted"/>
+      </w:pPr>
+      <w:r>
         <w:t>SYS2 is stabilizable.</w:t>
       </w:r>
     </w:p>
     <w:p>
       <w:pPr>
-        <w:tabs>
-          <w:tab w:val="left" w:pos="916"/>
-          <w:tab w:val="left" w:pos="1832"/>
-          <w:tab w:val="left" w:pos="2748"/>
-          <w:tab w:val="left" w:pos="3664"/>
-          <w:tab w:val="left" w:pos="4580"/>
-          <w:tab w:val="left" w:pos="5496"/>
-          <w:tab w:val="left" w:pos="6412"/>
-          <w:tab w:val="left" w:pos="7328"/>
-          <w:tab w:val="left" w:pos="8244"/>
-          <w:tab w:val="left" w:pos="9160"/>
-          <w:tab w:val="left" w:pos="10076"/>
-          <w:tab w:val="left" w:pos="10992"/>
-          <w:tab w:val="left" w:pos="11908"/>
-          <w:tab w:val="left" w:pos="12824"/>
-          <w:tab w:val="left" w:pos="13740"/>
-          <w:tab w:val="left" w:pos="14656"/>
-        </w:tabs>
-        <w:spacing w:after="0" w:line="240" w:lineRule="auto"/>
-        <w:rPr>
-          <w:rFonts w:ascii="Courier New" w:eastAsia="Times New Roman" w:hAnsi="Courier New" w:cs="Courier New"/>
-          <w:kern w:val="0"/>
-          <w:sz w:val="20"/>
-          <w:szCs w:val="20"/>
-          <w14:ligatures w14:val="none"/>
-        </w:rPr>
-      </w:pPr>
-      <w:r>
-        <w:rPr>
-          <w:rFonts w:ascii="Courier New" w:eastAsia="Times New Roman" w:hAnsi="Courier New" w:cs="Courier New"/>
-          <w:kern w:val="0"/>
-          <w:sz w:val="20"/>
-          <w:szCs w:val="20"/>
-          <w14:ligatures w14:val="none"/>
-        </w:rPr>
-        <w:t>Stabilizing control law for SYS2:</w:t>
-      </w:r>
-    </w:p>
-    <w:p>
-      <w:pPr>
-        <w:tabs>
-          <w:tab w:val="left" w:pos="916"/>
-          <w:tab w:val="left" w:pos="1832"/>
-          <w:tab w:val="left" w:pos="2748"/>
-          <w:tab w:val="left" w:pos="3664"/>
-          <w:tab w:val="left" w:pos="4580"/>
-          <w:tab w:val="left" w:pos="5496"/>
-          <w:tab w:val="left" w:pos="6412"/>
-          <w:tab w:val="left" w:pos="7328"/>
-          <w:tab w:val="left" w:pos="8244"/>
-          <w:tab w:val="left" w:pos="9160"/>
-          <w:tab w:val="left" w:pos="10076"/>
-          <w:tab w:val="left" w:pos="10992"/>
-          <w:tab w:val="left" w:pos="11908"/>
-          <w:tab w:val="left" w:pos="12824"/>
-          <w:tab w:val="left" w:pos="13740"/>
-          <w:tab w:val="left" w:pos="14656"/>
-        </w:tabs>
-        <w:spacing w:after="0" w:line="240" w:lineRule="auto"/>
-        <w:rPr>
-          <w:rFonts w:ascii="Courier New" w:eastAsia="Times New Roman" w:hAnsi="Courier New" w:cs="Courier New"/>
-          <w:kern w:val="0"/>
-          <w:sz w:val="20"/>
-          <w:szCs w:val="20"/>
-          <w14:ligatures w14:val="none"/>
-        </w:rPr>
-      </w:pPr>
-      <w:r>
-        <w:rPr>
-          <w:rFonts w:ascii="Courier New" w:eastAsia="Times New Roman" w:hAnsi="Courier New" w:cs="Courier New"/>
-          <w:kern w:val="0"/>
-          <w:sz w:val="20"/>
-          <w:szCs w:val="20"/>
-          <w14:ligatures w14:val="none"/>
-        </w:rPr>
-        <w:t xml:space="preserve">   -3.3333   -2.4912</w:t>
+        <w:pStyle w:val="HTMLPreformatted"/>
+      </w:pPr>
+      <w:r>
+        <w:t>Stabilizing control gain for SYS2:</w:t>
+      </w:r>
+    </w:p>
+    <w:p>
+      <w:pPr>
+        <w:pStyle w:val="HTMLPreformatted"/>
+      </w:pPr>
+      <w:r>
+        <w:t xml:space="preserve">   -7.8742   -0.6528</w:t>
+      </w:r>
+    </w:p>
+    <w:p>
+      <w:pPr>
+        <w:pStyle w:val="HTMLPreformatted"/>
+      </w:pPr>
+      <w:r>
+        <w:t>Verifying stabilizing control gain for SYS2...</w:t>
+      </w:r>
+    </w:p>
+    <w:p>
+      <w:pPr>
+        <w:pStyle w:val="HTMLPreformatted"/>
+      </w:pPr>
+      <w:r>
+        <w:t>Eigen values (real parts) for closed loop SYS2:</w:t>
+      </w:r>
+    </w:p>
+    <w:p>
+      <w:pPr>
+        <w:pStyle w:val="HTMLPreformatted"/>
+      </w:pPr>
+      <w:r>
+        <w:t xml:space="preserve">   -1.3264</w:t>
+      </w:r>
+    </w:p>
+    <w:p>
+      <w:pPr>
+        <w:pStyle w:val="HTMLPreformatted"/>
+      </w:pPr>
+      <w:r>
+        <w:t xml:space="preserve">   -1.3264</w:t>
+      </w:r>
+    </w:p>
+    <w:p>
+      <w:pPr>
+        <w:pStyle w:val="HTMLPreformatted"/>
+      </w:pPr>
+      <w:r>
+        <w:t>Verification successful!</w:t>
       </w:r>
     </w:p>
     <w:p>
@@ -1624,10 +3472,10 @@
           <w:noProof/>
         </w:rPr>
         <w:drawing>
-          <wp:inline distT="0" distB="0" distL="0" distR="0" wp14:anchorId="4EFAC3E4" wp14:editId="28B89537">
-            <wp:extent cx="5943600" cy="3220085"/>
+          <wp:inline distT="0" distB="0" distL="0" distR="0" wp14:anchorId="4EFAC3E4" wp14:editId="08A046A8">
+            <wp:extent cx="5943600" cy="3219450"/>
             <wp:effectExtent l="0" t="0" r="0" b="0"/>
-            <wp:docPr id="1397396070" name="Picture 1" descr="A screenshot of a computer&#10;&#10;Description automatically generated"/>
+            <wp:docPr id="1397396070" name="Picture 1"/>
             <wp:cNvGraphicFramePr>
               <a:graphicFrameLocks xmlns:a="http://schemas.openxmlformats.org/drawingml/2006/main" noChangeAspect="1"/>
             </wp:cNvGraphicFramePr>
@@ -1635,7 +3483,7 @@
               <a:graphicData uri="http://schemas.openxmlformats.org/drawingml/2006/picture">
                 <pic:pic xmlns:pic="http://schemas.openxmlformats.org/drawingml/2006/picture">
                   <pic:nvPicPr>
-                    <pic:cNvPr id="1397396070" name="Picture 1" descr="A screenshot of a computer&#10;&#10;Description automatically generated"/>
+                    <pic:cNvPr id="1397396070" name="Picture 1"/>
                     <pic:cNvPicPr>
                       <a:picLocks noChangeAspect="1" noChangeArrowheads="1"/>
                     </pic:cNvPicPr>
@@ -1648,7 +3496,6 @@
                         </a:ext>
                       </a:extLst>
                     </a:blip>
-                    <a:srcRect/>
                     <a:stretch>
                       <a:fillRect/>
                     </a:stretch>
@@ -1656,7 +3503,7 @@
                   <pic:spPr bwMode="auto">
                     <a:xfrm>
                       <a:off x="0" y="0"/>
-                      <a:ext cx="5943600" cy="3220085"/>
+                      <a:ext cx="5943600" cy="3219450"/>
                     </a:xfrm>
                     <a:prstGeom prst="rect">
                       <a:avLst/>
@@ -2238,6 +4085,47 @@
       <w:szCs w:val="32"/>
     </w:rPr>
   </w:style>
+  <w:style w:type="character" w:customStyle="1" w:styleId="s1d52585641">
+    <w:name w:val="s1d52585641"/>
+    <w:basedOn w:val="DefaultParagraphFont"/>
+    <w:rsid w:val="00C036EF"/>
+    <w:rPr>
+      <w:strike w:val="0"/>
+      <w:dstrike w:val="0"/>
+      <w:color w:val="008013"/>
+      <w:u w:val="none"/>
+      <w:effect w:val="none"/>
+    </w:rPr>
+  </w:style>
+  <w:style w:type="character" w:customStyle="1" w:styleId="s1d5258560">
+    <w:name w:val="s1d5258560"/>
+    <w:basedOn w:val="DefaultParagraphFont"/>
+    <w:rsid w:val="00C036EF"/>
+  </w:style>
+  <w:style w:type="character" w:customStyle="1" w:styleId="s1d52585651">
+    <w:name w:val="s1d52585651"/>
+    <w:basedOn w:val="DefaultParagraphFont"/>
+    <w:rsid w:val="00C036EF"/>
+    <w:rPr>
+      <w:strike w:val="0"/>
+      <w:dstrike w:val="0"/>
+      <w:color w:val="A709F5"/>
+      <w:u w:val="none"/>
+      <w:effect w:val="none"/>
+    </w:rPr>
+  </w:style>
+  <w:style w:type="character" w:customStyle="1" w:styleId="s1d52585661">
+    <w:name w:val="s1d52585661"/>
+    <w:basedOn w:val="DefaultParagraphFont"/>
+    <w:rsid w:val="00C036EF"/>
+    <w:rPr>
+      <w:strike w:val="0"/>
+      <w:dstrike w:val="0"/>
+      <w:color w:val="0E00FF"/>
+      <w:u w:val="none"/>
+      <w:effect w:val="none"/>
+    </w:rPr>
+  </w:style>
 </w:styles>
 </file>
 

</xml_diff>